<commit_message>
Use-Case Details and Diagram Added
</commit_message>
<xml_diff>
--- a/D2_SMCS.doc.docx
+++ b/D2_SMCS.doc.docx
@@ -696,6 +696,7 @@
         <w:r>
           <w:rPr>
             <w:noProof/>
+            <w:webHidden/>
           </w:rPr>
         </w:r>
         <w:r>
@@ -737,39 +738,33 @@
             <w:rStyle w:val="Hyperlink"/>
             <w:noProof/>
           </w:rPr>
-          <w:t>1.1</w:t>
+          <w:t>1.1 Usecase descriptions</w:t>
         </w:r>
         <w:r>
           <w:rPr>
             <w:rStyle w:val="Hyperlink"/>
-            <w:noProof/>
-          </w:rPr>
-          <w:t xml:space="preserve"> Usecase descriptions</w:t>
+            <w:webHidden/>
+          </w:rPr>
+          <w:tab/>
         </w:r>
         <w:r>
           <w:rPr>
             <w:rStyle w:val="Hyperlink"/>
             <w:webHidden/>
           </w:rPr>
-          <w:tab/>
+          <w:fldChar w:fldCharType="begin"/>
         </w:r>
         <w:r>
           <w:rPr>
             <w:rStyle w:val="Hyperlink"/>
             <w:webHidden/>
           </w:rPr>
-          <w:fldChar w:fldCharType="begin"/>
+          <w:instrText xml:space="preserve"> PAGEREF _Toc148483292 \h </w:instrText>
         </w:r>
         <w:r>
           <w:rPr>
             <w:rStyle w:val="Hyperlink"/>
             <w:webHidden/>
-          </w:rPr>
-          <w:instrText xml:space="preserve"> PAGEREF _Toc148483292 \h </w:instrText>
-        </w:r>
-        <w:r>
-          <w:rPr>
-            <w:rStyle w:val="Hyperlink"/>
           </w:rPr>
         </w:r>
         <w:r>
@@ -858,6 +853,7 @@
         <w:r>
           <w:rPr>
             <w:noProof/>
+            <w:webHidden/>
           </w:rPr>
         </w:r>
         <w:r>
@@ -904,14 +900,7 @@
             <w:rStyle w:val="Hyperlink"/>
             <w:noProof/>
           </w:rPr>
-          <w:t xml:space="preserve">1.3 </w:t>
-        </w:r>
-        <w:r>
-          <w:rPr>
-            <w:rStyle w:val="Hyperlink"/>
-            <w:noProof/>
-          </w:rPr>
-          <w:t>Domain Model</w:t>
+          <w:t>1.3 Domain Model</w:t>
         </w:r>
         <w:r>
           <w:rPr>
@@ -937,6 +926,7 @@
         <w:r>
           <w:rPr>
             <w:noProof/>
+            <w:webHidden/>
           </w:rPr>
         </w:r>
         <w:r>
@@ -1009,6 +999,7 @@
         <w:r>
           <w:rPr>
             <w:noProof/>
+            <w:webHidden/>
           </w:rPr>
         </w:r>
         <w:r>
@@ -1082,6 +1073,7 @@
         <w:r>
           <w:rPr>
             <w:noProof/>
+            <w:webHidden/>
           </w:rPr>
         </w:r>
         <w:r>
@@ -1155,6 +1147,7 @@
         <w:r>
           <w:rPr>
             <w:noProof/>
+            <w:webHidden/>
           </w:rPr>
         </w:r>
         <w:r>
@@ -1228,6 +1221,7 @@
         <w:r>
           <w:rPr>
             <w:noProof/>
+            <w:webHidden/>
           </w:rPr>
         </w:r>
         <w:r>
@@ -1301,6 +1295,7 @@
         <w:r>
           <w:rPr>
             <w:noProof/>
+            <w:webHidden/>
           </w:rPr>
         </w:r>
         <w:r>
@@ -1373,6 +1368,7 @@
         <w:r>
           <w:rPr>
             <w:noProof/>
+            <w:webHidden/>
           </w:rPr>
         </w:r>
         <w:r>
@@ -1446,6 +1442,7 @@
         <w:r>
           <w:rPr>
             <w:noProof/>
+            <w:webHidden/>
           </w:rPr>
         </w:r>
         <w:r>
@@ -1519,6 +1516,7 @@
         <w:r>
           <w:rPr>
             <w:noProof/>
+            <w:webHidden/>
           </w:rPr>
         </w:r>
         <w:r>
@@ -1591,6 +1589,7 @@
         <w:r>
           <w:rPr>
             <w:noProof/>
+            <w:webHidden/>
           </w:rPr>
         </w:r>
         <w:r>
@@ -1663,6 +1662,7 @@
         <w:r>
           <w:rPr>
             <w:noProof/>
+            <w:webHidden/>
           </w:rPr>
         </w:r>
         <w:r>
@@ -1736,6 +1736,7 @@
         <w:r>
           <w:rPr>
             <w:noProof/>
+            <w:webHidden/>
           </w:rPr>
         </w:r>
         <w:r>
@@ -1809,6 +1810,7 @@
         <w:r>
           <w:rPr>
             <w:noProof/>
+            <w:webHidden/>
           </w:rPr>
         </w:r>
         <w:r>
@@ -1882,6 +1884,7 @@
         <w:r>
           <w:rPr>
             <w:noProof/>
+            <w:webHidden/>
           </w:rPr>
         </w:r>
         <w:r>
@@ -1955,6 +1958,7 @@
         <w:r>
           <w:rPr>
             <w:noProof/>
+            <w:webHidden/>
           </w:rPr>
         </w:r>
         <w:r>
@@ -2028,6 +2032,7 @@
         <w:r>
           <w:rPr>
             <w:noProof/>
+            <w:webHidden/>
           </w:rPr>
         </w:r>
         <w:r>
@@ -2101,6 +2106,7 @@
         <w:r>
           <w:rPr>
             <w:noProof/>
+            <w:webHidden/>
           </w:rPr>
         </w:r>
         <w:r>
@@ -2173,6 +2179,7 @@
         <w:r>
           <w:rPr>
             <w:noProof/>
+            <w:webHidden/>
           </w:rPr>
         </w:r>
         <w:r>
@@ -2424,8 +2431,13 @@
           </w:tcPr>
           <w:p>
             <w:r>
-              <w:t>Ali Ijaz</w:t>
+              <w:t xml:space="preserve">Ali </w:t>
             </w:r>
+            <w:proofErr w:type="spellStart"/>
+            <w:r>
+              <w:t>Ijaz</w:t>
+            </w:r>
+            <w:proofErr w:type="spellEnd"/>
           </w:p>
         </w:tc>
         <w:tc>
@@ -2585,12 +2597,1388 @@
         <w:t>Data Model</w:t>
       </w:r>
     </w:p>
-    <w:p>
+    <w:p/>
+    <w:p>
+      <w:r>
+        <w:t>Now we discuss these artifacts one by one as follows:</w:t>
+      </w:r>
+    </w:p>
+    <w:p>
+      <w:pPr>
+        <w:pStyle w:val="Heading2"/>
+        <w:jc w:val="both"/>
+        <w:rPr>
+          <w:rFonts w:ascii="Times New Roman" w:hAnsi="Times New Roman" w:cs="Times New Roman"/>
+        </w:rPr>
+      </w:pPr>
+      <w:r>
+        <w:rPr>
+          <w:rFonts w:ascii="Times New Roman" w:hAnsi="Times New Roman" w:cs="Times New Roman"/>
+          <w:i w:val="0"/>
+        </w:rPr>
+        <w:t>1</w:t>
+      </w:r>
+      <w:r>
+        <w:rPr>
+          <w:rFonts w:ascii="Times New Roman" w:hAnsi="Times New Roman" w:cs="Times New Roman"/>
+        </w:rPr>
+        <w:t>.</w:t>
+      </w:r>
+      <w:r>
+        <w:rPr>
+          <w:rFonts w:ascii="Times New Roman" w:hAnsi="Times New Roman" w:cs="Times New Roman"/>
+          <w:i w:val="0"/>
+        </w:rPr>
+        <w:t>1 Use</w:t>
+      </w:r>
+      <w:r>
+        <w:rPr>
+          <w:rFonts w:ascii="Times New Roman" w:hAnsi="Times New Roman" w:cs="Times New Roman"/>
+          <w:i w:val="0"/>
+        </w:rPr>
+        <w:t xml:space="preserve"> </w:t>
+      </w:r>
+      <w:r>
+        <w:rPr>
+          <w:rFonts w:ascii="Times New Roman" w:hAnsi="Times New Roman" w:cs="Times New Roman"/>
+          <w:i w:val="0"/>
+        </w:rPr>
+        <w:t>case Description</w:t>
+      </w:r>
+    </w:p>
+    <w:p>
+      <w:pPr>
+        <w:jc w:val="both"/>
+      </w:pPr>
+      <w:r>
+        <w:t>While technically not part of UML, use case documents are closely related to UML use cases. A use case document is text that captures the detailed functionality of a use case. Description of all use case‘s is written down. Use case description typically contains the following parts:</w:t>
+      </w:r>
+    </w:p>
+    <w:p>
+      <w:pPr>
+        <w:pStyle w:val="Heading4"/>
+        <w:jc w:val="both"/>
+      </w:pPr>
+      <w:r>
+        <w:t>Brief description</w:t>
+      </w:r>
+    </w:p>
+    <w:p>
+      <w:pPr>
+        <w:jc w:val="center"/>
+        <w:rPr>
+          <w:b/>
+        </w:rPr>
+      </w:pPr>
+      <w:r>
+        <w:rPr>
+          <w:b/>
+        </w:rPr>
+        <w:t>Organizer Use Cases</w:t>
+      </w:r>
+    </w:p>
+    <w:p>
+      <w:pPr>
+        <w:rPr>
+          <w:b/>
+          <w:u w:val="single"/>
+        </w:rPr>
+      </w:pPr>
+      <w:r>
+        <w:rPr>
+          <w:b/>
+          <w:u w:val="single"/>
+        </w:rPr>
+        <w:t>Sign up:</w:t>
+      </w:r>
+    </w:p>
+    <w:p>
+      <w:r>
+        <w:rPr>
+          <w:b/>
+        </w:rPr>
+        <w:tab/>
+      </w:r>
+      <w:r>
+        <w:t xml:space="preserve">The Organizer will sign up on the website first. </w:t>
+      </w:r>
+    </w:p>
+    <w:p>
+      <w:pPr>
+        <w:rPr>
+          <w:b/>
+          <w:u w:val="single"/>
+        </w:rPr>
+      </w:pPr>
+      <w:r>
+        <w:rPr>
+          <w:b/>
+          <w:u w:val="single"/>
+        </w:rPr>
+        <w:t>Login:</w:t>
+      </w:r>
+    </w:p>
+    <w:p>
+      <w:pPr>
+        <w:ind w:firstLine="720"/>
+        <w:rPr>
+          <w:b/>
+          <w:u w:val="single"/>
+        </w:rPr>
+      </w:pPr>
+      <w:r>
+        <w:t>Once he signed up, he will be able to login by entering his E-mail and password.</w:t>
+      </w:r>
+    </w:p>
+    <w:p>
+      <w:pPr>
+        <w:rPr>
+          <w:b/>
+          <w:u w:val="single"/>
+        </w:rPr>
+      </w:pPr>
+    </w:p>
+    <w:p>
+      <w:pPr>
+        <w:rPr>
+          <w:b/>
+          <w:u w:val="single"/>
+        </w:rPr>
+      </w:pPr>
+      <w:r>
+        <w:rPr>
+          <w:b/>
+          <w:u w:val="single"/>
+        </w:rPr>
+        <w:t>Hall:</w:t>
+      </w:r>
+    </w:p>
+    <w:p>
+      <w:r>
+        <w:tab/>
+        <w:t>Only the organizer can add, edit, update or delete the hall.</w:t>
+      </w:r>
+    </w:p>
+    <w:p>
+      <w:pPr>
+        <w:rPr>
+          <w:b/>
+          <w:u w:val="single"/>
+        </w:rPr>
+      </w:pPr>
+      <w:r>
+        <w:rPr>
+          <w:b/>
+          <w:u w:val="single"/>
+        </w:rPr>
+        <w:t>Packages:</w:t>
+      </w:r>
+    </w:p>
+    <w:p>
+      <w:pPr>
+        <w:ind w:left="720" w:firstLine="45"/>
+      </w:pPr>
+      <w:r>
+        <w:t>The organizer will add package name, package type and person charges according to package type.</w:t>
+      </w:r>
+    </w:p>
+    <w:p>
+      <w:pPr>
+        <w:rPr>
+          <w:b/>
+          <w:u w:val="single"/>
+        </w:rPr>
+      </w:pPr>
+      <w:r>
+        <w:rPr>
+          <w:b/>
+          <w:u w:val="single"/>
+        </w:rPr>
+        <w:t>Facilities:</w:t>
+      </w:r>
+    </w:p>
+    <w:p>
+      <w:pPr>
+        <w:ind w:left="720"/>
+      </w:pPr>
+      <w:r>
+        <w:t xml:space="preserve">The organizer will add, update and delete the available facilities during to the function. </w:t>
+      </w:r>
+    </w:p>
+    <w:p>
+      <w:pPr>
+        <w:rPr>
+          <w:b/>
+          <w:u w:val="single"/>
+        </w:rPr>
+      </w:pPr>
+      <w:r>
+        <w:rPr>
+          <w:b/>
+          <w:u w:val="single"/>
+        </w:rPr>
+        <w:t>Timing:</w:t>
+      </w:r>
+    </w:p>
+    <w:p>
+      <w:r>
+        <w:lastRenderedPageBreak/>
+        <w:tab/>
+        <w:t>The organizer will add, update and delete the available time slots of hall.</w:t>
+      </w:r>
+    </w:p>
+    <w:p/>
+    <w:p/>
+    <w:p>
+      <w:pPr>
+        <w:rPr>
+          <w:b/>
+          <w:u w:val="single"/>
+        </w:rPr>
+      </w:pPr>
+      <w:r>
+        <w:rPr>
+          <w:b/>
+          <w:u w:val="single"/>
+        </w:rPr>
+        <w:t>Appointments:</w:t>
+      </w:r>
+    </w:p>
+    <w:p>
+      <w:pPr>
+        <w:ind w:left="720"/>
+      </w:pPr>
+      <w:r>
+        <w:t>After seeing the customer’s request, the organizer will confirm with the customer and approve the request. He will then meet with the customer to agree on the terms and conditions.</w:t>
+      </w:r>
+    </w:p>
+    <w:p>
+      <w:pPr>
+        <w:rPr>
+          <w:b/>
+          <w:u w:val="single"/>
+        </w:rPr>
+      </w:pPr>
+      <w:r>
+        <w:rPr>
+          <w:b/>
+          <w:u w:val="single"/>
+        </w:rPr>
+        <w:t>Order:</w:t>
+      </w:r>
+    </w:p>
+    <w:p>
+      <w:pPr>
+        <w:ind w:left="720"/>
+      </w:pPr>
+      <w:r>
+        <w:rPr>
+          <w:color w:val="202124"/>
+          <w:shd w:val="clear" w:color="auto" w:fill="FFFFFF"/>
+        </w:rPr>
+        <w:t>Order contain record of advance payment and remaining amount and organizer may change order requirements and can discount on existing order.</w:t>
+      </w:r>
+    </w:p>
+    <w:p>
+      <w:pPr>
+        <w:rPr>
+          <w:b/>
+          <w:u w:val="single"/>
+        </w:rPr>
+      </w:pPr>
+      <w:r>
+        <w:rPr>
+          <w:b/>
+          <w:u w:val="single"/>
+        </w:rPr>
+        <w:t>Transaction:</w:t>
+      </w:r>
+    </w:p>
+    <w:p>
+      <w:pPr>
+        <w:ind w:left="720"/>
+      </w:pPr>
+      <w:r>
+        <w:t>The organizer will perform the transaction of remaining amount from the customer.</w:t>
+      </w:r>
+    </w:p>
+    <w:p>
+      <w:pPr>
+        <w:jc w:val="center"/>
+        <w:rPr>
+          <w:b/>
+        </w:rPr>
+      </w:pPr>
+    </w:p>
+    <w:p>
+      <w:pPr>
+        <w:jc w:val="center"/>
+        <w:rPr>
+          <w:b/>
+        </w:rPr>
+      </w:pPr>
+      <w:r>
+        <w:rPr>
+          <w:b/>
+        </w:rPr>
+        <w:t>Customer Use Cases</w:t>
+      </w:r>
+    </w:p>
+    <w:p>
+      <w:pPr>
+        <w:rPr>
+          <w:b/>
+        </w:rPr>
+      </w:pPr>
+    </w:p>
+    <w:p>
+      <w:pPr>
+        <w:rPr>
+          <w:b/>
+          <w:u w:val="single"/>
+        </w:rPr>
+      </w:pPr>
+      <w:r>
+        <w:rPr>
+          <w:b/>
+          <w:u w:val="single"/>
+        </w:rPr>
+        <w:t>View Halls:</w:t>
+      </w:r>
+    </w:p>
+    <w:p>
+      <w:r>
+        <w:tab/>
+        <w:t xml:space="preserve">The customer can view different types of hall.  </w:t>
+      </w:r>
+    </w:p>
+    <w:p>
+      <w:pPr>
+        <w:rPr>
+          <w:b/>
+          <w:u w:val="single"/>
+        </w:rPr>
+      </w:pPr>
+      <w:r>
+        <w:rPr>
+          <w:b/>
+          <w:u w:val="single"/>
+        </w:rPr>
+        <w:t>Search Halls:</w:t>
+      </w:r>
+    </w:p>
+    <w:p>
+      <w:r>
+        <w:tab/>
+        <w:t>The customer can search the nearest hall.</w:t>
+      </w:r>
+    </w:p>
+    <w:p>
+      <w:pPr>
+        <w:rPr>
+          <w:b/>
+          <w:u w:val="single"/>
+        </w:rPr>
+      </w:pPr>
+      <w:r>
+        <w:rPr>
+          <w:b/>
+          <w:u w:val="single"/>
+        </w:rPr>
+        <w:t>Send booking Request:</w:t>
+      </w:r>
+    </w:p>
+    <w:p>
+      <w:pPr>
+        <w:ind w:left="720"/>
+      </w:pPr>
+      <w:r>
+        <w:t>The customer will select the hall according to his area and budget. He will fill out a form in which his name, phone number and email address is required.</w:t>
+      </w:r>
+    </w:p>
+    <w:p>
+      <w:pPr>
+        <w:rPr>
+          <w:b/>
+          <w:u w:val="single"/>
+        </w:rPr>
+      </w:pPr>
+      <w:r>
+        <w:rPr>
+          <w:b/>
+          <w:u w:val="single"/>
+        </w:rPr>
+        <w:t>Customer review:</w:t>
+      </w:r>
+    </w:p>
+    <w:p>
+      <w:pPr>
+        <w:ind w:left="720"/>
+      </w:pPr>
+      <w:r>
+        <w:t>Apart from the permanent user, if someone visits the website, he can also give an absolute review of the website.</w:t>
+      </w:r>
+    </w:p>
+    <w:p>
+      <w:pPr>
+        <w:pStyle w:val="Heading4"/>
+        <w:jc w:val="both"/>
+        <w:rPr>
+          <w:u w:val="single"/>
+        </w:rPr>
+      </w:pPr>
+      <w:r>
+        <w:rPr>
+          <w:u w:val="single"/>
+        </w:rPr>
+        <w:t>Preconditions:</w:t>
+      </w:r>
+    </w:p>
+    <w:p>
+      <w:pPr>
+        <w:jc w:val="center"/>
+        <w:rPr>
+          <w:b/>
+        </w:rPr>
+      </w:pPr>
+      <w:r>
+        <w:rPr>
+          <w:b/>
+        </w:rPr>
+        <w:t>Organizer use cases</w:t>
+      </w:r>
+    </w:p>
+    <w:p>
+      <w:pPr>
+        <w:pStyle w:val="Caption"/>
+        <w:keepNext/>
+      </w:pPr>
+    </w:p>
+    <w:tbl>
+      <w:tblPr>
+        <w:tblW w:w="9006" w:type="dxa"/>
+        <w:tblBorders>
+          <w:top w:val="single" w:sz="4" w:space="0" w:color="auto"/>
+          <w:left w:val="single" w:sz="4" w:space="0" w:color="auto"/>
+          <w:bottom w:val="single" w:sz="4" w:space="0" w:color="auto"/>
+          <w:right w:val="single" w:sz="4" w:space="0" w:color="auto"/>
+          <w:insideH w:val="single" w:sz="4" w:space="0" w:color="auto"/>
+          <w:insideV w:val="single" w:sz="4" w:space="0" w:color="auto"/>
+        </w:tblBorders>
+        <w:tblLook w:val="04A0" w:firstRow="1" w:lastRow="0" w:firstColumn="1" w:lastColumn="0" w:noHBand="0" w:noVBand="1"/>
+      </w:tblPr>
+      <w:tblGrid>
+        <w:gridCol w:w="4503"/>
+        <w:gridCol w:w="4503"/>
+      </w:tblGrid>
+      <w:tr>
+        <w:trPr>
+          <w:trHeight w:val="369"/>
+        </w:trPr>
+        <w:tc>
+          <w:tcPr>
+            <w:tcW w:w="4503" w:type="dxa"/>
+          </w:tcPr>
+          <w:p>
+            <w:pPr>
+              <w:pStyle w:val="Heading4"/>
+              <w:jc w:val="center"/>
+            </w:pPr>
+            <w:r>
+              <w:t>Use Cases</w:t>
+            </w:r>
+          </w:p>
+        </w:tc>
+        <w:tc>
+          <w:tcPr>
+            <w:tcW w:w="4503" w:type="dxa"/>
+          </w:tcPr>
+          <w:p>
+            <w:pPr>
+              <w:pStyle w:val="Heading4"/>
+              <w:jc w:val="center"/>
+            </w:pPr>
+            <w:r>
+              <w:t>Preconditions</w:t>
+            </w:r>
+          </w:p>
+        </w:tc>
+      </w:tr>
+      <w:tr>
+        <w:trPr>
+          <w:trHeight w:val="390"/>
+        </w:trPr>
+        <w:tc>
+          <w:tcPr>
+            <w:tcW w:w="4503" w:type="dxa"/>
+          </w:tcPr>
+          <w:p>
+            <w:pPr>
+              <w:pStyle w:val="Heading4"/>
+              <w:jc w:val="both"/>
+            </w:pPr>
+            <w:r>
+              <w:t>Sign up</w:t>
+            </w:r>
+          </w:p>
+        </w:tc>
+        <w:tc>
+          <w:tcPr>
+            <w:tcW w:w="4503" w:type="dxa"/>
+          </w:tcPr>
+          <w:p>
+            <w:pPr>
+              <w:pStyle w:val="Heading4"/>
+              <w:jc w:val="both"/>
+            </w:pPr>
+            <w:r>
+              <w:t>Email address</w:t>
+            </w:r>
+          </w:p>
+        </w:tc>
+      </w:tr>
+      <w:tr>
+        <w:trPr>
+          <w:trHeight w:val="390"/>
+        </w:trPr>
+        <w:tc>
+          <w:tcPr>
+            <w:tcW w:w="4503" w:type="dxa"/>
+          </w:tcPr>
+          <w:p>
+            <w:pPr>
+              <w:pStyle w:val="Heading4"/>
+              <w:jc w:val="both"/>
+            </w:pPr>
+            <w:r>
+              <w:t>Login</w:t>
+            </w:r>
+          </w:p>
+        </w:tc>
+        <w:tc>
+          <w:tcPr>
+            <w:tcW w:w="4503" w:type="dxa"/>
+          </w:tcPr>
+          <w:p>
+            <w:pPr>
+              <w:pStyle w:val="Heading4"/>
+              <w:jc w:val="both"/>
+            </w:pPr>
+            <w:r>
+              <w:t>Must signed up first</w:t>
+            </w:r>
+          </w:p>
+        </w:tc>
+      </w:tr>
+    </w:tbl>
+    <w:p>
+      <w:pPr>
+        <w:pStyle w:val="Heading4"/>
+        <w:jc w:val="both"/>
+      </w:pPr>
+    </w:p>
+    <w:p>
+      <w:pPr>
+        <w:jc w:val="center"/>
+        <w:rPr>
+          <w:b/>
+        </w:rPr>
+      </w:pPr>
+      <w:r>
+        <w:rPr>
+          <w:b/>
+        </w:rPr>
+        <w:t>Customer use cases</w:t>
+      </w:r>
+    </w:p>
+    <w:tbl>
+      <w:tblPr>
+        <w:tblW w:w="9006" w:type="dxa"/>
+        <w:tblBorders>
+          <w:top w:val="single" w:sz="4" w:space="0" w:color="auto"/>
+          <w:left w:val="single" w:sz="4" w:space="0" w:color="auto"/>
+          <w:bottom w:val="single" w:sz="4" w:space="0" w:color="auto"/>
+          <w:right w:val="single" w:sz="4" w:space="0" w:color="auto"/>
+          <w:insideH w:val="single" w:sz="4" w:space="0" w:color="auto"/>
+          <w:insideV w:val="single" w:sz="4" w:space="0" w:color="auto"/>
+        </w:tblBorders>
+        <w:tblLook w:val="04A0" w:firstRow="1" w:lastRow="0" w:firstColumn="1" w:lastColumn="0" w:noHBand="0" w:noVBand="1"/>
+      </w:tblPr>
+      <w:tblGrid>
+        <w:gridCol w:w="4503"/>
+        <w:gridCol w:w="4503"/>
+      </w:tblGrid>
+      <w:tr>
+        <w:trPr>
+          <w:trHeight w:val="454"/>
+        </w:trPr>
+        <w:tc>
+          <w:tcPr>
+            <w:tcW w:w="4503" w:type="dxa"/>
+          </w:tcPr>
+          <w:p>
+            <w:pPr>
+              <w:jc w:val="center"/>
+              <w:rPr>
+                <w:b/>
+              </w:rPr>
+            </w:pPr>
+            <w:r>
+              <w:rPr>
+                <w:b/>
+              </w:rPr>
+              <w:t>Use Cases</w:t>
+            </w:r>
+          </w:p>
+        </w:tc>
+        <w:tc>
+          <w:tcPr>
+            <w:tcW w:w="4503" w:type="dxa"/>
+          </w:tcPr>
+          <w:p>
+            <w:pPr>
+              <w:jc w:val="center"/>
+              <w:rPr>
+                <w:b/>
+              </w:rPr>
+            </w:pPr>
+            <w:r>
+              <w:rPr>
+                <w:b/>
+              </w:rPr>
+              <w:t>Preconditions</w:t>
+            </w:r>
+          </w:p>
+        </w:tc>
+      </w:tr>
+      <w:tr>
+        <w:trPr>
+          <w:trHeight w:val="479"/>
+        </w:trPr>
+        <w:tc>
+          <w:tcPr>
+            <w:tcW w:w="4503" w:type="dxa"/>
+          </w:tcPr>
+          <w:p>
+            <w:pPr>
+              <w:rPr>
+                <w:b/>
+              </w:rPr>
+            </w:pPr>
+            <w:r>
+              <w:rPr>
+                <w:b/>
+              </w:rPr>
+              <w:t>Booking Request</w:t>
+            </w:r>
+          </w:p>
+        </w:tc>
+        <w:tc>
+          <w:tcPr>
+            <w:tcW w:w="4503" w:type="dxa"/>
+          </w:tcPr>
+          <w:p>
+            <w:pPr>
+              <w:rPr>
+                <w:b/>
+              </w:rPr>
+            </w:pPr>
+            <w:r>
+              <w:rPr>
+                <w:b/>
+              </w:rPr>
+              <w:t>Name, phone number and email is required.</w:t>
+            </w:r>
+          </w:p>
+        </w:tc>
+      </w:tr>
+    </w:tbl>
+    <w:p/>
+    <w:p>
+      <w:pPr>
+        <w:pStyle w:val="Heading4"/>
+        <w:jc w:val="both"/>
+      </w:pPr>
       <w:bookmarkStart w:id="18" w:name="_GoBack"/>
       <w:bookmarkEnd w:id="18"/>
-    </w:p>
+      <w:r>
+        <w:t>Basic flow</w:t>
+      </w:r>
+    </w:p>
+    <w:p>
+      <w:pPr>
+        <w:jc w:val="both"/>
+      </w:pPr>
+      <w:r>
+        <w:t xml:space="preserve">First the </w:t>
+      </w:r>
+      <w:r>
+        <w:rPr>
+          <w:b/>
+        </w:rPr>
+        <w:t>user</w:t>
+      </w:r>
+      <w:r>
+        <w:t xml:space="preserve"> will visit the website, then he will see the detail and then he will send a request to book the hall to the organizer. After seeing the customer’s request, the organizer will confirm with the customer and approve the request. He will then meet with the customer to agree on the terms and conditions. The organizer will perform the transaction of remaining amount from the customer.</w:t>
+      </w:r>
+    </w:p>
+    <w:p>
+      <w:pPr>
+        <w:jc w:val="both"/>
+      </w:pPr>
+    </w:p>
+    <w:p>
+      <w:pPr>
+        <w:jc w:val="both"/>
+      </w:pPr>
+    </w:p>
+    <w:p>
+      <w:pPr>
+        <w:pStyle w:val="Heading4"/>
+        <w:jc w:val="both"/>
+      </w:pPr>
+      <w:r>
+        <w:lastRenderedPageBreak/>
+        <w:t>Alternate flows</w:t>
+      </w:r>
+    </w:p>
+    <w:p>
+      <w:pPr>
+        <w:jc w:val="center"/>
+        <w:rPr>
+          <w:b/>
+        </w:rPr>
+      </w:pPr>
+      <w:r>
+        <w:rPr>
+          <w:b/>
+        </w:rPr>
+        <w:t>Organizer use cases</w:t>
+      </w:r>
+    </w:p>
+    <w:tbl>
+      <w:tblPr>
+        <w:tblW w:w="8962" w:type="dxa"/>
+        <w:tblBorders>
+          <w:top w:val="single" w:sz="4" w:space="0" w:color="auto"/>
+          <w:left w:val="single" w:sz="4" w:space="0" w:color="auto"/>
+          <w:bottom w:val="single" w:sz="4" w:space="0" w:color="auto"/>
+          <w:right w:val="single" w:sz="4" w:space="0" w:color="auto"/>
+          <w:insideH w:val="single" w:sz="4" w:space="0" w:color="auto"/>
+          <w:insideV w:val="single" w:sz="4" w:space="0" w:color="auto"/>
+        </w:tblBorders>
+        <w:tblLook w:val="04A0" w:firstRow="1" w:lastRow="0" w:firstColumn="1" w:lastColumn="0" w:noHBand="0" w:noVBand="1"/>
+      </w:tblPr>
+      <w:tblGrid>
+        <w:gridCol w:w="4481"/>
+        <w:gridCol w:w="4481"/>
+      </w:tblGrid>
+      <w:tr>
+        <w:trPr>
+          <w:trHeight w:val="388"/>
+        </w:trPr>
+        <w:tc>
+          <w:tcPr>
+            <w:tcW w:w="4481" w:type="dxa"/>
+          </w:tcPr>
+          <w:p>
+            <w:pPr>
+              <w:jc w:val="center"/>
+              <w:rPr>
+                <w:b/>
+              </w:rPr>
+            </w:pPr>
+            <w:r>
+              <w:rPr>
+                <w:b/>
+              </w:rPr>
+              <w:t>Use Case</w:t>
+            </w:r>
+          </w:p>
+        </w:tc>
+        <w:tc>
+          <w:tcPr>
+            <w:tcW w:w="4481" w:type="dxa"/>
+          </w:tcPr>
+          <w:p>
+            <w:pPr>
+              <w:jc w:val="center"/>
+              <w:rPr>
+                <w:b/>
+              </w:rPr>
+            </w:pPr>
+            <w:r>
+              <w:rPr>
+                <w:b/>
+              </w:rPr>
+              <w:t>Alternate flows</w:t>
+            </w:r>
+          </w:p>
+        </w:tc>
+      </w:tr>
+      <w:tr>
+        <w:trPr>
+          <w:trHeight w:val="388"/>
+        </w:trPr>
+        <w:tc>
+          <w:tcPr>
+            <w:tcW w:w="4481" w:type="dxa"/>
+          </w:tcPr>
+          <w:p>
+            <w:pPr>
+              <w:rPr>
+                <w:b/>
+              </w:rPr>
+            </w:pPr>
+            <w:r>
+              <w:rPr>
+                <w:b/>
+              </w:rPr>
+              <w:t>Sign up</w:t>
+            </w:r>
+          </w:p>
+        </w:tc>
+        <w:tc>
+          <w:tcPr>
+            <w:tcW w:w="4481" w:type="dxa"/>
+          </w:tcPr>
+          <w:p>
+            <w:pPr>
+              <w:rPr>
+                <w:b/>
+              </w:rPr>
+            </w:pPr>
+            <w:r>
+              <w:rPr>
+                <w:b/>
+              </w:rPr>
+              <w:t xml:space="preserve">Error message invalid E-mail </w:t>
+            </w:r>
+          </w:p>
+        </w:tc>
+      </w:tr>
+      <w:tr>
+        <w:trPr>
+          <w:trHeight w:val="410"/>
+        </w:trPr>
+        <w:tc>
+          <w:tcPr>
+            <w:tcW w:w="4481" w:type="dxa"/>
+          </w:tcPr>
+          <w:p>
+            <w:pPr>
+              <w:rPr>
+                <w:b/>
+              </w:rPr>
+            </w:pPr>
+            <w:r>
+              <w:rPr>
+                <w:b/>
+              </w:rPr>
+              <w:t>Login</w:t>
+            </w:r>
+          </w:p>
+        </w:tc>
+        <w:tc>
+          <w:tcPr>
+            <w:tcW w:w="4481" w:type="dxa"/>
+          </w:tcPr>
+          <w:p>
+            <w:pPr>
+              <w:rPr>
+                <w:b/>
+              </w:rPr>
+            </w:pPr>
+            <w:r>
+              <w:rPr>
+                <w:b/>
+              </w:rPr>
+              <w:t>Error message invalid user</w:t>
+            </w:r>
+          </w:p>
+        </w:tc>
+      </w:tr>
+    </w:tbl>
+    <w:p>
+      <w:pPr>
+        <w:jc w:val="center"/>
+      </w:pPr>
+    </w:p>
+    <w:p>
+      <w:pPr>
+        <w:jc w:val="center"/>
+        <w:rPr>
+          <w:b/>
+        </w:rPr>
+      </w:pPr>
+      <w:r>
+        <w:rPr>
+          <w:b/>
+        </w:rPr>
+        <w:t>Cu</w:t>
+      </w:r>
+      <w:r>
+        <w:rPr>
+          <w:b/>
+        </w:rPr>
+        <w:t>s</w:t>
+      </w:r>
+      <w:r>
+        <w:rPr>
+          <w:b/>
+        </w:rPr>
+        <w:t>tomer use cases</w:t>
+      </w:r>
+    </w:p>
+    <w:tbl>
+      <w:tblPr>
+        <w:tblW w:w="8962" w:type="dxa"/>
+        <w:tblBorders>
+          <w:top w:val="single" w:sz="4" w:space="0" w:color="auto"/>
+          <w:left w:val="single" w:sz="4" w:space="0" w:color="auto"/>
+          <w:bottom w:val="single" w:sz="4" w:space="0" w:color="auto"/>
+          <w:right w:val="single" w:sz="4" w:space="0" w:color="auto"/>
+          <w:insideH w:val="single" w:sz="4" w:space="0" w:color="auto"/>
+          <w:insideV w:val="single" w:sz="4" w:space="0" w:color="auto"/>
+        </w:tblBorders>
+        <w:tblLook w:val="04A0" w:firstRow="1" w:lastRow="0" w:firstColumn="1" w:lastColumn="0" w:noHBand="0" w:noVBand="1"/>
+      </w:tblPr>
+      <w:tblGrid>
+        <w:gridCol w:w="4481"/>
+        <w:gridCol w:w="4481"/>
+      </w:tblGrid>
+      <w:tr>
+        <w:trPr>
+          <w:trHeight w:val="348"/>
+        </w:trPr>
+        <w:tc>
+          <w:tcPr>
+            <w:tcW w:w="4481" w:type="dxa"/>
+          </w:tcPr>
+          <w:p>
+            <w:pPr>
+              <w:jc w:val="center"/>
+            </w:pPr>
+            <w:r>
+              <w:rPr>
+                <w:b/>
+              </w:rPr>
+              <w:t>Use Case</w:t>
+            </w:r>
+          </w:p>
+        </w:tc>
+        <w:tc>
+          <w:tcPr>
+            <w:tcW w:w="4481" w:type="dxa"/>
+          </w:tcPr>
+          <w:p>
+            <w:pPr>
+              <w:jc w:val="center"/>
+            </w:pPr>
+            <w:r>
+              <w:rPr>
+                <w:b/>
+              </w:rPr>
+              <w:t>Alternate flows</w:t>
+            </w:r>
+          </w:p>
+        </w:tc>
+      </w:tr>
+      <w:tr>
+        <w:trPr>
+          <w:trHeight w:val="367"/>
+        </w:trPr>
+        <w:tc>
+          <w:tcPr>
+            <w:tcW w:w="4481" w:type="dxa"/>
+          </w:tcPr>
+          <w:p>
+            <w:pPr>
+              <w:rPr>
+                <w:b/>
+              </w:rPr>
+            </w:pPr>
+            <w:r>
+              <w:rPr>
+                <w:b/>
+              </w:rPr>
+              <w:t>Booking Request</w:t>
+            </w:r>
+          </w:p>
+        </w:tc>
+        <w:tc>
+          <w:tcPr>
+            <w:tcW w:w="4481" w:type="dxa"/>
+          </w:tcPr>
+          <w:p>
+            <w:pPr>
+              <w:rPr>
+                <w:b/>
+              </w:rPr>
+            </w:pPr>
+            <w:r>
+              <w:rPr>
+                <w:b/>
+              </w:rPr>
+              <w:t>Error message missing field</w:t>
+            </w:r>
+          </w:p>
+        </w:tc>
+      </w:tr>
+    </w:tbl>
+    <w:p/>
+    <w:p>
+      <w:pPr>
+        <w:pStyle w:val="Heading4"/>
+        <w:jc w:val="both"/>
+      </w:pPr>
+      <w:r>
+        <w:t>Post conditions</w:t>
+      </w:r>
+    </w:p>
+    <w:p>
+      <w:pPr>
+        <w:jc w:val="center"/>
+        <w:rPr>
+          <w:b/>
+        </w:rPr>
+      </w:pPr>
+      <w:r>
+        <w:rPr>
+          <w:b/>
+        </w:rPr>
+        <w:t>Organizer use cases</w:t>
+      </w:r>
+    </w:p>
+    <w:tbl>
+      <w:tblPr>
+        <w:tblW w:w="0" w:type="auto"/>
+        <w:tblBorders>
+          <w:top w:val="single" w:sz="4" w:space="0" w:color="auto"/>
+          <w:left w:val="single" w:sz="4" w:space="0" w:color="auto"/>
+          <w:bottom w:val="single" w:sz="4" w:space="0" w:color="auto"/>
+          <w:right w:val="single" w:sz="4" w:space="0" w:color="auto"/>
+          <w:insideH w:val="single" w:sz="4" w:space="0" w:color="auto"/>
+          <w:insideV w:val="single" w:sz="4" w:space="0" w:color="auto"/>
+        </w:tblBorders>
+        <w:tblLook w:val="04A0" w:firstRow="1" w:lastRow="0" w:firstColumn="1" w:lastColumn="0" w:noHBand="0" w:noVBand="1"/>
+      </w:tblPr>
+      <w:tblGrid>
+        <w:gridCol w:w="4428"/>
+        <w:gridCol w:w="4428"/>
+      </w:tblGrid>
+      <w:tr>
+        <w:tc>
+          <w:tcPr>
+            <w:tcW w:w="4428" w:type="dxa"/>
+          </w:tcPr>
+          <w:p>
+            <w:pPr>
+              <w:jc w:val="center"/>
+              <w:rPr>
+                <w:b/>
+              </w:rPr>
+            </w:pPr>
+            <w:r>
+              <w:rPr>
+                <w:b/>
+              </w:rPr>
+              <w:t>Use cases</w:t>
+            </w:r>
+          </w:p>
+        </w:tc>
+        <w:tc>
+          <w:tcPr>
+            <w:tcW w:w="4428" w:type="dxa"/>
+          </w:tcPr>
+          <w:p>
+            <w:pPr>
+              <w:jc w:val="center"/>
+              <w:rPr>
+                <w:b/>
+              </w:rPr>
+            </w:pPr>
+            <w:r>
+              <w:rPr>
+                <w:b/>
+              </w:rPr>
+              <w:t>Post condi</w:t>
+            </w:r>
+            <w:r>
+              <w:rPr>
+                <w:b/>
+              </w:rPr>
+              <w:t>ti</w:t>
+            </w:r>
+            <w:r>
+              <w:rPr>
+                <w:b/>
+              </w:rPr>
+              <w:t>ons</w:t>
+            </w:r>
+          </w:p>
+        </w:tc>
+      </w:tr>
+      <w:tr>
+        <w:tc>
+          <w:tcPr>
+            <w:tcW w:w="4428" w:type="dxa"/>
+          </w:tcPr>
+          <w:p>
+            <w:pPr>
+              <w:rPr>
+                <w:b/>
+              </w:rPr>
+            </w:pPr>
+            <w:r>
+              <w:rPr>
+                <w:b/>
+              </w:rPr>
+              <w:t>Sign up</w:t>
+            </w:r>
+          </w:p>
+        </w:tc>
+        <w:tc>
+          <w:tcPr>
+            <w:tcW w:w="4428" w:type="dxa"/>
+          </w:tcPr>
+          <w:p>
+            <w:pPr>
+              <w:rPr>
+                <w:b/>
+              </w:rPr>
+            </w:pPr>
+            <w:r>
+              <w:rPr>
+                <w:b/>
+              </w:rPr>
+              <w:t>Use valid E-mail format</w:t>
+            </w:r>
+          </w:p>
+        </w:tc>
+      </w:tr>
+      <w:tr>
+        <w:tc>
+          <w:tcPr>
+            <w:tcW w:w="4428" w:type="dxa"/>
+          </w:tcPr>
+          <w:p>
+            <w:pPr>
+              <w:rPr>
+                <w:b/>
+              </w:rPr>
+            </w:pPr>
+            <w:r>
+              <w:rPr>
+                <w:b/>
+              </w:rPr>
+              <w:t>Login</w:t>
+            </w:r>
+          </w:p>
+        </w:tc>
+        <w:tc>
+          <w:tcPr>
+            <w:tcW w:w="4428" w:type="dxa"/>
+          </w:tcPr>
+          <w:p>
+            <w:pPr>
+              <w:rPr>
+                <w:b/>
+              </w:rPr>
+            </w:pPr>
+            <w:r>
+              <w:rPr>
+                <w:b/>
+              </w:rPr>
+              <w:t>E-mail and password must match</w:t>
+            </w:r>
+          </w:p>
+        </w:tc>
+      </w:tr>
+    </w:tbl>
+    <w:p/>
+    <w:p>
+      <w:pPr>
+        <w:jc w:val="center"/>
+        <w:rPr>
+          <w:b/>
+        </w:rPr>
+      </w:pPr>
+      <w:r>
+        <w:rPr>
+          <w:b/>
+        </w:rPr>
+        <w:t>Customer post conditions</w:t>
+      </w:r>
+    </w:p>
+    <w:p/>
+    <w:p>
+      <w:r>
+        <w:t>There is no post conditions for customer.</w:t>
+      </w:r>
+    </w:p>
+    <w:p>
+      <w:pPr>
+        <w:pStyle w:val="Heading2"/>
+        <w:jc w:val="both"/>
+        <w:rPr>
+          <w:rFonts w:ascii="Times New Roman" w:hAnsi="Times New Roman" w:cs="Times New Roman"/>
+        </w:rPr>
+      </w:pPr>
+      <w:r>
+        <w:rPr>
+          <w:rFonts w:ascii="Times New Roman" w:hAnsi="Times New Roman" w:cs="Times New Roman"/>
+        </w:rPr>
+        <w:t>1.2 Use</w:t>
+      </w:r>
+      <w:r>
+        <w:rPr>
+          <w:rFonts w:ascii="Times New Roman" w:hAnsi="Times New Roman" w:cs="Times New Roman"/>
+        </w:rPr>
+        <w:t xml:space="preserve"> </w:t>
+      </w:r>
+      <w:r>
+        <w:rPr>
+          <w:rFonts w:ascii="Times New Roman" w:hAnsi="Times New Roman" w:cs="Times New Roman"/>
+        </w:rPr>
+        <w:t>case Diagram (refined and updated)</w:t>
+      </w:r>
+    </w:p>
+    <w:p>
+      <w:pPr>
+        <w:jc w:val="both"/>
+      </w:pPr>
+      <w:r>
+        <w:t>Analysis level use</w:t>
+      </w:r>
+      <w:r>
+        <w:t xml:space="preserve"> </w:t>
+      </w:r>
+      <w:r>
+        <w:t>case diagram is a refined High level use case diagram and is actually the explanation of high level use</w:t>
+      </w:r>
+      <w:r>
+        <w:t xml:space="preserve"> </w:t>
+      </w:r>
+      <w:r>
+        <w:t>cas</w:t>
+      </w:r>
+      <w:r>
+        <w:t>e</w:t>
+      </w:r>
+      <w:r>
+        <w:t xml:space="preserve"> diagram. In this diagram high level use</w:t>
+      </w:r>
+      <w:r>
+        <w:t xml:space="preserve"> </w:t>
+      </w:r>
+      <w:r>
+        <w:t>cases are expanded in a way that exhibit how high level use</w:t>
+      </w:r>
+      <w:r>
+        <w:t xml:space="preserve"> </w:t>
+      </w:r>
+      <w:r>
+        <w:t>cases will reach to their functionality. Two types of relationships are used in this diagram. Which are:</w:t>
+      </w:r>
+    </w:p>
+    <w:p>
+      <w:pPr>
+        <w:numPr>
+          <w:ilvl w:val="0"/>
+          <w:numId w:val="2"/>
+        </w:numPr>
+        <w:jc w:val="both"/>
+      </w:pPr>
+      <w:r>
+        <w:t>Extend</w:t>
+      </w:r>
+    </w:p>
+    <w:p>
+      <w:pPr>
+        <w:numPr>
+          <w:ilvl w:val="0"/>
+          <w:numId w:val="2"/>
+        </w:numPr>
+        <w:jc w:val="both"/>
+      </w:pPr>
+      <w:r>
+        <w:t xml:space="preserve">Include </w:t>
+      </w:r>
+    </w:p>
+    <w:p>
+      <w:pPr>
+        <w:jc w:val="center"/>
+        <w:rPr>
+          <w:b/>
+          <w:bCs/>
+        </w:rPr>
+      </w:pPr>
+      <w:r>
+        <w:rPr>
+          <w:b/>
+          <w:bCs/>
+          <w:noProof/>
+        </w:rPr>
+        <w:lastRenderedPageBreak/>
+        <w:drawing>
+          <wp:inline distT="0" distB="0" distL="0" distR="0">
+            <wp:extent cx="5353050" cy="3505200"/>
+            <wp:effectExtent l="0" t="0" r="0" b="0"/>
+            <wp:docPr id="4" name="Picture 4" descr="use case diagram"/>
+            <wp:cNvGraphicFramePr>
+              <a:graphicFrameLocks xmlns:a="http://schemas.openxmlformats.org/drawingml/2006/main" noChangeAspect="1"/>
+            </wp:cNvGraphicFramePr>
+            <a:graphic xmlns:a="http://schemas.openxmlformats.org/drawingml/2006/main">
+              <a:graphicData uri="http://schemas.openxmlformats.org/drawingml/2006/picture">
+                <pic:pic xmlns:pic="http://schemas.openxmlformats.org/drawingml/2006/picture">
+                  <pic:nvPicPr>
+                    <pic:cNvPr id="0" name="Picture 1" descr="use case diagram"/>
+                    <pic:cNvPicPr>
+                      <a:picLocks noChangeAspect="1" noChangeArrowheads="1"/>
+                    </pic:cNvPicPr>
+                  </pic:nvPicPr>
+                  <pic:blipFill>
+                    <a:blip r:embed="rId9">
+                      <a:extLst>
+                        <a:ext uri="{28A0092B-C50C-407E-A947-70E740481C1C}">
+                          <a14:useLocalDpi xmlns:a14="http://schemas.microsoft.com/office/drawing/2010/main" val="0"/>
+                        </a:ext>
+                      </a:extLst>
+                    </a:blip>
+                    <a:srcRect/>
+                    <a:stretch>
+                      <a:fillRect/>
+                    </a:stretch>
+                  </pic:blipFill>
+                  <pic:spPr bwMode="auto">
+                    <a:xfrm>
+                      <a:off x="0" y="0"/>
+                      <a:ext cx="5353050" cy="3505200"/>
+                    </a:xfrm>
+                    <a:prstGeom prst="rect">
+                      <a:avLst/>
+                    </a:prstGeom>
+                    <a:noFill/>
+                    <a:ln>
+                      <a:noFill/>
+                    </a:ln>
+                  </pic:spPr>
+                </pic:pic>
+              </a:graphicData>
+            </a:graphic>
+          </wp:inline>
+        </w:drawing>
+      </w:r>
+    </w:p>
+    <w:p>
+      <w:pPr>
+        <w:jc w:val="both"/>
+      </w:pPr>
+    </w:p>
+    <w:p/>
     <w:sectPr>
-      <w:headerReference w:type="default" r:id="rId9"/>
+      <w:headerReference w:type="default" r:id="rId10"/>
       <w:pgSz w:w="12240" w:h="15840"/>
       <w:pgMar w:top="1440" w:right="1440" w:bottom="1440" w:left="1440" w:header="720" w:footer="720" w:gutter="0"/>
       <w:cols w:space="720"/>
@@ -2729,7 +4117,7 @@
               <w:sz w:val="24"/>
               <w:szCs w:val="24"/>
             </w:rPr>
-            <w:t>3</w:t>
+            <w:t>6</w:t>
           </w:r>
           <w:r>
             <w:rPr>
@@ -2754,6 +4142,147 @@
 <file path=word/numbering.xml><?xml version="1.0" encoding="utf-8"?>
 <w:numbering xmlns:wpc="http://schemas.microsoft.com/office/word/2010/wordprocessingCanvas" xmlns:mc="http://schemas.openxmlformats.org/markup-compatibility/2006" xmlns:o="urn:schemas-microsoft-com:office:office" xmlns:r="http://schemas.openxmlformats.org/officeDocument/2006/relationships" xmlns:m="http://schemas.openxmlformats.org/officeDocument/2006/math" xmlns:v="urn:schemas-microsoft-com:vml" xmlns:wp14="http://schemas.microsoft.com/office/word/2010/wordprocessingDrawing" xmlns:wp="http://schemas.openxmlformats.org/drawingml/2006/wordprocessingDrawing" xmlns:w10="urn:schemas-microsoft-com:office:word" xmlns:w="http://schemas.openxmlformats.org/wordprocessingml/2006/main" xmlns:w14="http://schemas.microsoft.com/office/word/2010/wordml" xmlns:w15="http://schemas.microsoft.com/office/word/2012/wordml" xmlns:wpg="http://schemas.microsoft.com/office/word/2010/wordprocessingGroup" xmlns:wpi="http://schemas.microsoft.com/office/word/2010/wordprocessingInk" xmlns:wne="http://schemas.microsoft.com/office/word/2006/wordml" xmlns:wps="http://schemas.microsoft.com/office/word/2010/wordprocessingShape" mc:Ignorable="w14 w15 wp14">
   <w:abstractNum w:abstractNumId="0" w15:restartNumberingAfterBreak="0">
+    <w:nsid w:val="421E421C"/>
+    <w:multiLevelType w:val="hybridMultilevel"/>
+    <w:tmpl w:val="E37CC77C"/>
+    <w:lvl w:ilvl="0" w:tplc="6D167878">
+      <w:start w:val="1"/>
+      <w:numFmt w:val="bullet"/>
+      <w:lvlText w:val=""/>
+      <w:lvlJc w:val="left"/>
+      <w:pPr>
+        <w:tabs>
+          <w:tab w:val="num" w:pos="1440"/>
+        </w:tabs>
+        <w:ind w:left="1440" w:hanging="360"/>
+      </w:pPr>
+      <w:rPr>
+        <w:rFonts w:ascii="Symbol" w:hAnsi="Symbol" w:hint="default"/>
+        <w:sz w:val="20"/>
+      </w:rPr>
+    </w:lvl>
+    <w:lvl w:ilvl="1" w:tplc="04090003" w:tentative="1">
+      <w:start w:val="1"/>
+      <w:numFmt w:val="bullet"/>
+      <w:lvlText w:val="o"/>
+      <w:lvlJc w:val="left"/>
+      <w:pPr>
+        <w:tabs>
+          <w:tab w:val="num" w:pos="2160"/>
+        </w:tabs>
+        <w:ind w:left="2160" w:hanging="360"/>
+      </w:pPr>
+      <w:rPr>
+        <w:rFonts w:ascii="Courier New" w:hAnsi="Courier New" w:hint="default"/>
+      </w:rPr>
+    </w:lvl>
+    <w:lvl w:ilvl="2" w:tplc="04090005" w:tentative="1">
+      <w:start w:val="1"/>
+      <w:numFmt w:val="bullet"/>
+      <w:lvlText w:val=""/>
+      <w:lvlJc w:val="left"/>
+      <w:pPr>
+        <w:tabs>
+          <w:tab w:val="num" w:pos="2880"/>
+        </w:tabs>
+        <w:ind w:left="2880" w:hanging="360"/>
+      </w:pPr>
+      <w:rPr>
+        <w:rFonts w:ascii="Wingdings" w:hAnsi="Wingdings" w:hint="default"/>
+      </w:rPr>
+    </w:lvl>
+    <w:lvl w:ilvl="3" w:tplc="04090001" w:tentative="1">
+      <w:start w:val="1"/>
+      <w:numFmt w:val="bullet"/>
+      <w:lvlText w:val=""/>
+      <w:lvlJc w:val="left"/>
+      <w:pPr>
+        <w:tabs>
+          <w:tab w:val="num" w:pos="3600"/>
+        </w:tabs>
+        <w:ind w:left="3600" w:hanging="360"/>
+      </w:pPr>
+      <w:rPr>
+        <w:rFonts w:ascii="Symbol" w:hAnsi="Symbol" w:hint="default"/>
+      </w:rPr>
+    </w:lvl>
+    <w:lvl w:ilvl="4" w:tplc="04090003" w:tentative="1">
+      <w:start w:val="1"/>
+      <w:numFmt w:val="bullet"/>
+      <w:lvlText w:val="o"/>
+      <w:lvlJc w:val="left"/>
+      <w:pPr>
+        <w:tabs>
+          <w:tab w:val="num" w:pos="4320"/>
+        </w:tabs>
+        <w:ind w:left="4320" w:hanging="360"/>
+      </w:pPr>
+      <w:rPr>
+        <w:rFonts w:ascii="Courier New" w:hAnsi="Courier New" w:hint="default"/>
+      </w:rPr>
+    </w:lvl>
+    <w:lvl w:ilvl="5" w:tplc="04090005" w:tentative="1">
+      <w:start w:val="1"/>
+      <w:numFmt w:val="bullet"/>
+      <w:lvlText w:val=""/>
+      <w:lvlJc w:val="left"/>
+      <w:pPr>
+        <w:tabs>
+          <w:tab w:val="num" w:pos="5040"/>
+        </w:tabs>
+        <w:ind w:left="5040" w:hanging="360"/>
+      </w:pPr>
+      <w:rPr>
+        <w:rFonts w:ascii="Wingdings" w:hAnsi="Wingdings" w:hint="default"/>
+      </w:rPr>
+    </w:lvl>
+    <w:lvl w:ilvl="6" w:tplc="04090001" w:tentative="1">
+      <w:start w:val="1"/>
+      <w:numFmt w:val="bullet"/>
+      <w:lvlText w:val=""/>
+      <w:lvlJc w:val="left"/>
+      <w:pPr>
+        <w:tabs>
+          <w:tab w:val="num" w:pos="5760"/>
+        </w:tabs>
+        <w:ind w:left="5760" w:hanging="360"/>
+      </w:pPr>
+      <w:rPr>
+        <w:rFonts w:ascii="Symbol" w:hAnsi="Symbol" w:hint="default"/>
+      </w:rPr>
+    </w:lvl>
+    <w:lvl w:ilvl="7" w:tplc="04090003" w:tentative="1">
+      <w:start w:val="1"/>
+      <w:numFmt w:val="bullet"/>
+      <w:lvlText w:val="o"/>
+      <w:lvlJc w:val="left"/>
+      <w:pPr>
+        <w:tabs>
+          <w:tab w:val="num" w:pos="6480"/>
+        </w:tabs>
+        <w:ind w:left="6480" w:hanging="360"/>
+      </w:pPr>
+      <w:rPr>
+        <w:rFonts w:ascii="Courier New" w:hAnsi="Courier New" w:hint="default"/>
+      </w:rPr>
+    </w:lvl>
+    <w:lvl w:ilvl="8" w:tplc="04090005" w:tentative="1">
+      <w:start w:val="1"/>
+      <w:numFmt w:val="bullet"/>
+      <w:lvlText w:val=""/>
+      <w:lvlJc w:val="left"/>
+      <w:pPr>
+        <w:tabs>
+          <w:tab w:val="num" w:pos="7200"/>
+        </w:tabs>
+        <w:ind w:left="7200" w:hanging="360"/>
+      </w:pPr>
+      <w:rPr>
+        <w:rFonts w:ascii="Wingdings" w:hAnsi="Wingdings" w:hint="default"/>
+      </w:rPr>
+    </w:lvl>
+  </w:abstractNum>
+  <w:abstractNum w:abstractNumId="1" w15:restartNumberingAfterBreak="0">
     <w:nsid w:val="44257391"/>
     <w:multiLevelType w:val="hybridMultilevel"/>
     <w:tmpl w:val="918C14FA"/>
@@ -2840,6 +4369,9 @@
     </w:lvl>
   </w:abstractNum>
   <w:num w:numId="1">
+    <w:abstractNumId w:val="1"/>
+  </w:num>
+  <w:num w:numId="2">
     <w:abstractNumId w:val="0"/>
   </w:num>
 </w:numbering>
@@ -2897,7 +4429,7 @@
     <w:lsdException w:name="header" w:semiHidden="1" w:unhideWhenUsed="1"/>
     <w:lsdException w:name="footer" w:semiHidden="1" w:unhideWhenUsed="1"/>
     <w:lsdException w:name="index heading" w:semiHidden="1" w:unhideWhenUsed="1"/>
-    <w:lsdException w:name="caption" w:semiHidden="1" w:uiPriority="35" w:unhideWhenUsed="1" w:qFormat="1"/>
+    <w:lsdException w:name="caption" w:semiHidden="1" w:uiPriority="0" w:unhideWhenUsed="1" w:qFormat="1"/>
     <w:lsdException w:name="table of figures" w:semiHidden="1" w:unhideWhenUsed="1"/>
     <w:lsdException w:name="envelope address" w:semiHidden="1" w:unhideWhenUsed="1"/>
     <w:lsdException w:name="envelope return" w:semiHidden="1" w:unhideWhenUsed="1"/>
@@ -3292,6 +4824,29 @@
       <w:szCs w:val="28"/>
     </w:rPr>
   </w:style>
+  <w:style w:type="paragraph" w:styleId="Heading4">
+    <w:name w:val="heading 4"/>
+    <w:basedOn w:val="Normal"/>
+    <w:next w:val="Normal"/>
+    <w:link w:val="Heading4Char"/>
+    <w:uiPriority w:val="9"/>
+    <w:semiHidden/>
+    <w:unhideWhenUsed/>
+    <w:qFormat/>
+    <w:rsid w:val="00BA22A4"/>
+    <w:pPr>
+      <w:keepNext/>
+      <w:keepLines/>
+      <w:spacing w:before="40"/>
+      <w:outlineLvl w:val="3"/>
+    </w:pPr>
+    <w:rPr>
+      <w:rFonts w:asciiTheme="majorHAnsi" w:eastAsiaTheme="majorEastAsia" w:hAnsiTheme="majorHAnsi" w:cstheme="majorBidi"/>
+      <w:i/>
+      <w:iCs/>
+      <w:color w:val="2E74B5" w:themeColor="accent1" w:themeShade="BF"/>
+    </w:rPr>
+  </w:style>
   <w:style w:type="paragraph" w:styleId="Heading6">
     <w:name w:val="heading 6"/>
     <w:basedOn w:val="Normal"/>
@@ -3525,6 +5080,33 @@
       <w:bCs/>
       <w:sz w:val="26"/>
       <w:szCs w:val="24"/>
+    </w:rPr>
+  </w:style>
+  <w:style w:type="character" w:customStyle="1" w:styleId="Heading4Char">
+    <w:name w:val="Heading 4 Char"/>
+    <w:basedOn w:val="DefaultParagraphFont"/>
+    <w:link w:val="Heading4"/>
+    <w:uiPriority w:val="9"/>
+    <w:semiHidden/>
+    <w:rsid w:val="00BA22A4"/>
+    <w:rPr>
+      <w:rFonts w:asciiTheme="majorHAnsi" w:eastAsiaTheme="majorEastAsia" w:hAnsiTheme="majorHAnsi" w:cstheme="majorBidi"/>
+      <w:i/>
+      <w:iCs/>
+      <w:color w:val="2E74B5" w:themeColor="accent1" w:themeShade="BF"/>
+      <w:sz w:val="24"/>
+      <w:szCs w:val="24"/>
+    </w:rPr>
+  </w:style>
+  <w:style w:type="paragraph" w:styleId="Caption">
+    <w:name w:val="caption"/>
+    <w:basedOn w:val="Normal"/>
+    <w:next w:val="Normal"/>
+    <w:qFormat/>
+    <w:rsid w:val="00BA22A4"/>
+    <w:rPr>
+      <w:b/>
+      <w:bCs/>
     </w:rPr>
   </w:style>
 </w:styles>
@@ -3796,7 +5378,7 @@
 </file>
 
 <file path=customXml/itemProps1.xml><?xml version="1.0" encoding="utf-8"?>
-<ds:datastoreItem xmlns:ds="http://schemas.openxmlformats.org/officeDocument/2006/customXml" ds:itemID="{115FC6D4-6F9C-49D7-BFC3-0CC06D15726C}">
+<ds:datastoreItem xmlns:ds="http://schemas.openxmlformats.org/officeDocument/2006/customXml" ds:itemID="{98DC0064-4E8F-4EDA-92C4-59B9E0667E9A}">
   <ds:schemaRefs>
     <ds:schemaRef ds:uri="http://schemas.openxmlformats.org/officeDocument/2006/bibliography"/>
   </ds:schemaRefs>

</xml_diff>

<commit_message>
Commit 3. Domain Model Added.
</commit_message>
<xml_diff>
--- a/D2_SMCS.doc.docx
+++ b/D2_SMCS.doc.docx
@@ -2431,13 +2431,8 @@
           </w:tcPr>
           <w:p>
             <w:r>
-              <w:t xml:space="preserve">Ali </w:t>
+              <w:t>Ali Ijaz</w:t>
             </w:r>
-            <w:proofErr w:type="spellStart"/>
-            <w:r>
-              <w:t>Ijaz</w:t>
-            </w:r>
-            <w:proofErr w:type="spellEnd"/>
           </w:p>
         </w:tc>
         <w:tc>
@@ -3299,8 +3294,6 @@
         <w:pStyle w:val="Heading4"/>
         <w:jc w:val="both"/>
       </w:pPr>
-      <w:bookmarkStart w:id="18" w:name="_GoBack"/>
-      <w:bookmarkEnd w:id="18"/>
       <w:r>
         <w:t>Basic flow</w:t>
       </w:r>
@@ -3976,9 +3969,223 @@
         <w:jc w:val="both"/>
       </w:pPr>
     </w:p>
+    <w:p>
+      <w:pPr>
+        <w:pStyle w:val="Heading2"/>
+        <w:jc w:val="both"/>
+        <w:rPr>
+          <w:rFonts w:ascii="Times New Roman" w:hAnsi="Times New Roman" w:cs="Times New Roman"/>
+        </w:rPr>
+      </w:pPr>
+    </w:p>
+    <w:p>
+      <w:pPr>
+        <w:pStyle w:val="Heading2"/>
+        <w:jc w:val="both"/>
+        <w:rPr>
+          <w:rFonts w:ascii="Times New Roman" w:hAnsi="Times New Roman" w:cs="Times New Roman"/>
+        </w:rPr>
+      </w:pPr>
+    </w:p>
+    <w:p/>
+    <w:p>
+      <w:pPr>
+        <w:pStyle w:val="Heading2"/>
+        <w:jc w:val="both"/>
+        <w:rPr>
+          <w:rFonts w:ascii="Times New Roman" w:hAnsi="Times New Roman" w:cs="Times New Roman"/>
+        </w:rPr>
+      </w:pPr>
+    </w:p>
+    <w:p>
+      <w:pPr>
+        <w:pStyle w:val="Heading2"/>
+        <w:jc w:val="both"/>
+        <w:rPr>
+          <w:rFonts w:ascii="Times New Roman" w:hAnsi="Times New Roman" w:cs="Times New Roman"/>
+        </w:rPr>
+      </w:pPr>
+    </w:p>
+    <w:p>
+      <w:pPr>
+        <w:pStyle w:val="Heading2"/>
+        <w:jc w:val="both"/>
+        <w:rPr>
+          <w:rFonts w:ascii="Times New Roman" w:hAnsi="Times New Roman" w:cs="Times New Roman"/>
+        </w:rPr>
+      </w:pPr>
+    </w:p>
+    <w:p/>
+    <w:p>
+      <w:bookmarkStart w:id="18" w:name="_GoBack"/>
+      <w:bookmarkEnd w:id="18"/>
+    </w:p>
+    <w:p>
+      <w:pPr>
+        <w:pStyle w:val="Heading2"/>
+        <w:jc w:val="both"/>
+        <w:rPr>
+          <w:rFonts w:ascii="Times New Roman" w:hAnsi="Times New Roman" w:cs="Times New Roman"/>
+        </w:rPr>
+      </w:pPr>
+      <w:r>
+        <w:rPr>
+          <w:rFonts w:ascii="Times New Roman" w:hAnsi="Times New Roman" w:cs="Times New Roman"/>
+        </w:rPr>
+        <w:t>1.3 Domain Model</w:t>
+      </w:r>
+    </w:p>
+    <w:p>
+      <w:r>
+        <w:rPr>
+          <w:shd w:val="clear" w:color="auto" w:fill="FFFFFF"/>
+        </w:rPr>
+        <w:t>The following </w:t>
+      </w:r>
+      <w:r>
+        <w:rPr>
+          <w:rStyle w:val="Emphasis"/>
+          <w:i w:val="0"/>
+          <w:iCs w:val="0"/>
+          <w:shd w:val="clear" w:color="auto" w:fill="FFFFFF"/>
+        </w:rPr>
+        <w:t>domain model</w:t>
+      </w:r>
+      <w:r>
+        <w:rPr>
+          <w:shd w:val="clear" w:color="auto" w:fill="FFFFFF"/>
+        </w:rPr>
+        <w:t> is a conceptual </w:t>
+      </w:r>
+      <w:r>
+        <w:rPr>
+          <w:rStyle w:val="Emphasis"/>
+          <w:i w:val="0"/>
+          <w:iCs w:val="0"/>
+          <w:shd w:val="clear" w:color="auto" w:fill="FFFFFF"/>
+        </w:rPr>
+        <w:t>model</w:t>
+      </w:r>
+      <w:r>
+        <w:rPr>
+          <w:shd w:val="clear" w:color="auto" w:fill="FFFFFF"/>
+        </w:rPr>
+        <w:t> of the </w:t>
+      </w:r>
+      <w:r>
+        <w:rPr>
+          <w:rStyle w:val="Emphasis"/>
+          <w:i w:val="0"/>
+          <w:iCs w:val="0"/>
+          <w:shd w:val="clear" w:color="auto" w:fill="FFFFFF"/>
+        </w:rPr>
+        <w:t>domain</w:t>
+      </w:r>
+      <w:r>
+        <w:rPr>
+          <w:shd w:val="clear" w:color="auto" w:fill="FFFFFF"/>
+        </w:rPr>
+        <w:t> that incorporates both behavior and data of our project. A </w:t>
+      </w:r>
+      <w:r>
+        <w:rPr>
+          <w:rStyle w:val="Emphasis"/>
+          <w:i w:val="0"/>
+          <w:iCs w:val="0"/>
+          <w:shd w:val="clear" w:color="auto" w:fill="FFFFFF"/>
+        </w:rPr>
+        <w:t>domain model</w:t>
+      </w:r>
+      <w:r>
+        <w:rPr>
+          <w:shd w:val="clear" w:color="auto" w:fill="FFFFFF"/>
+        </w:rPr>
+        <w:t> is a formal representation of a knowledge </w:t>
+      </w:r>
+      <w:r>
+        <w:rPr>
+          <w:rStyle w:val="Emphasis"/>
+          <w:i w:val="0"/>
+          <w:iCs w:val="0"/>
+          <w:shd w:val="clear" w:color="auto" w:fill="FFFFFF"/>
+        </w:rPr>
+        <w:t>domain</w:t>
+      </w:r>
+      <w:r>
+        <w:rPr>
+          <w:shd w:val="clear" w:color="auto" w:fill="FFFFFF"/>
+        </w:rPr>
+        <w:t> to understand the project concepts, roles, datatypes, individuals, and rules and the logic.</w:t>
+      </w:r>
+    </w:p>
+    <w:p>
+      <w:pPr>
+        <w:pStyle w:val="Heading2"/>
+        <w:jc w:val="center"/>
+        <w:rPr>
+          <w:rFonts w:ascii="Times New Roman" w:hAnsi="Times New Roman" w:cs="Times New Roman"/>
+        </w:rPr>
+      </w:pPr>
+      <w:r>
+        <w:rPr>
+          <w:rFonts w:ascii="Times New Roman" w:hAnsi="Times New Roman" w:cs="Times New Roman"/>
+          <w:noProof/>
+        </w:rPr>
+        <w:lastRenderedPageBreak/>
+        <w:drawing>
+          <wp:inline distT="0" distB="0" distL="0" distR="0">
+            <wp:extent cx="5334000" cy="3524250"/>
+            <wp:effectExtent l="0" t="0" r="0" b="0"/>
+            <wp:docPr id="5" name="Picture 5" descr="Domain Model"/>
+            <wp:cNvGraphicFramePr>
+              <a:graphicFrameLocks xmlns:a="http://schemas.openxmlformats.org/drawingml/2006/main" noChangeAspect="1"/>
+            </wp:cNvGraphicFramePr>
+            <a:graphic xmlns:a="http://schemas.openxmlformats.org/drawingml/2006/main">
+              <a:graphicData uri="http://schemas.openxmlformats.org/drawingml/2006/picture">
+                <pic:pic xmlns:pic="http://schemas.openxmlformats.org/drawingml/2006/picture">
+                  <pic:nvPicPr>
+                    <pic:cNvPr id="0" name="Picture 1" descr="Domain Model"/>
+                    <pic:cNvPicPr>
+                      <a:picLocks noChangeAspect="1" noChangeArrowheads="1"/>
+                    </pic:cNvPicPr>
+                  </pic:nvPicPr>
+                  <pic:blipFill>
+                    <a:blip r:embed="rId10">
+                      <a:extLst>
+                        <a:ext uri="{28A0092B-C50C-407E-A947-70E740481C1C}">
+                          <a14:useLocalDpi xmlns:a14="http://schemas.microsoft.com/office/drawing/2010/main" val="0"/>
+                        </a:ext>
+                      </a:extLst>
+                    </a:blip>
+                    <a:srcRect/>
+                    <a:stretch>
+                      <a:fillRect/>
+                    </a:stretch>
+                  </pic:blipFill>
+                  <pic:spPr bwMode="auto">
+                    <a:xfrm>
+                      <a:off x="0" y="0"/>
+                      <a:ext cx="5334000" cy="3524250"/>
+                    </a:xfrm>
+                    <a:prstGeom prst="rect">
+                      <a:avLst/>
+                    </a:prstGeom>
+                    <a:noFill/>
+                    <a:ln>
+                      <a:noFill/>
+                    </a:ln>
+                  </pic:spPr>
+                </pic:pic>
+              </a:graphicData>
+            </a:graphic>
+          </wp:inline>
+        </w:drawing>
+      </w:r>
+    </w:p>
+    <w:p/>
     <w:p/>
     <w:sectPr>
-      <w:headerReference w:type="default" r:id="rId10"/>
+      <w:headerReference w:type="default" r:id="rId11"/>
       <w:pgSz w:w="12240" w:h="15840"/>
       <w:pgMar w:top="1440" w:right="1440" w:bottom="1440" w:left="1440" w:header="720" w:footer="720" w:gutter="0"/>
       <w:cols w:space="720"/>
@@ -4117,7 +4324,7 @@
               <w:sz w:val="24"/>
               <w:szCs w:val="24"/>
             </w:rPr>
-            <w:t>6</w:t>
+            <w:t>7</w:t>
           </w:r>
           <w:r>
             <w:rPr>
@@ -5109,6 +5316,16 @@
       <w:bCs/>
     </w:rPr>
   </w:style>
+  <w:style w:type="character" w:styleId="Emphasis">
+    <w:name w:val="Emphasis"/>
+    <w:uiPriority w:val="20"/>
+    <w:qFormat/>
+    <w:rsid w:val="003E7017"/>
+    <w:rPr>
+      <w:i/>
+      <w:iCs/>
+    </w:rPr>
+  </w:style>
 </w:styles>
 </file>
 
@@ -5378,7 +5595,7 @@
 </file>
 
 <file path=customXml/itemProps1.xml><?xml version="1.0" encoding="utf-8"?>
-<ds:datastoreItem xmlns:ds="http://schemas.openxmlformats.org/officeDocument/2006/customXml" ds:itemID="{98DC0064-4E8F-4EDA-92C4-59B9E0667E9A}">
+<ds:datastoreItem xmlns:ds="http://schemas.openxmlformats.org/officeDocument/2006/customXml" ds:itemID="{9999E328-2F1E-4EEF-824A-86FDD1BA5B80}">
   <ds:schemaRefs>
     <ds:schemaRef ds:uri="http://schemas.openxmlformats.org/officeDocument/2006/bibliography"/>
   </ds:schemaRefs>

</xml_diff>

<commit_message>
Commit 4. Sequence Diagrams Added.
</commit_message>
<xml_diff>
--- a/D2_SMCS.doc.docx
+++ b/D2_SMCS.doc.docx
@@ -2431,8 +2431,13 @@
           </w:tcPr>
           <w:p>
             <w:r>
-              <w:t>Ali Ijaz</w:t>
+              <w:t xml:space="preserve">Ali </w:t>
             </w:r>
+            <w:proofErr w:type="spellStart"/>
+            <w:r>
+              <w:t>Ijaz</w:t>
+            </w:r>
+            <w:proofErr w:type="spellEnd"/>
           </w:p>
         </w:tc>
         <w:tc>
@@ -4016,10 +4021,7 @@
       </w:pPr>
     </w:p>
     <w:p/>
-    <w:p>
-      <w:bookmarkStart w:id="18" w:name="_GoBack"/>
-      <w:bookmarkEnd w:id="18"/>
-    </w:p>
+    <w:p/>
     <w:p>
       <w:pPr>
         <w:pStyle w:val="Heading2"/>
@@ -4184,8 +4186,1266 @@
     </w:p>
     <w:p/>
     <w:p/>
+    <w:p>
+      <w:pPr>
+        <w:pStyle w:val="Heading2"/>
+        <w:jc w:val="both"/>
+        <w:rPr>
+          <w:rFonts w:ascii="Times New Roman" w:hAnsi="Times New Roman" w:cs="Times New Roman"/>
+        </w:rPr>
+      </w:pPr>
+      <w:r>
+        <w:rPr>
+          <w:rFonts w:ascii="Times New Roman" w:hAnsi="Times New Roman" w:cs="Times New Roman"/>
+        </w:rPr>
+        <w:t>1.4 Sequence Diagram</w:t>
+      </w:r>
+    </w:p>
+    <w:p>
+      <w:pPr>
+        <w:jc w:val="both"/>
+      </w:pPr>
+    </w:p>
+    <w:p>
+      <w:pPr>
+        <w:jc w:val="both"/>
+      </w:pPr>
+      <w:r>
+        <w:t>A Sequence diagram depicts the sequence of actions that occur in a system. The invocation of methods in each object, and the order in which the invocation occurs is captured in a Sequence diagram. This makes the Sequence diagram a very useful tool to easily represent the dynamic behavior of a system.</w:t>
+      </w:r>
+    </w:p>
+    <w:p>
+      <w:pPr>
+        <w:jc w:val="both"/>
+        <w:rPr>
+          <w:b/>
+          <w:bCs/>
+          <w:u w:val="single"/>
+        </w:rPr>
+      </w:pPr>
+    </w:p>
+    <w:p>
+      <w:pPr>
+        <w:jc w:val="both"/>
+        <w:rPr>
+          <w:b/>
+          <w:bCs/>
+          <w:u w:val="single"/>
+        </w:rPr>
+      </w:pPr>
+    </w:p>
+    <w:p>
+      <w:pPr>
+        <w:jc w:val="both"/>
+        <w:rPr>
+          <w:b/>
+          <w:bCs/>
+          <w:u w:val="single"/>
+        </w:rPr>
+      </w:pPr>
+    </w:p>
+    <w:p>
+      <w:pPr>
+        <w:jc w:val="both"/>
+        <w:rPr>
+          <w:b/>
+          <w:bCs/>
+          <w:u w:val="single"/>
+        </w:rPr>
+      </w:pPr>
+    </w:p>
+    <w:p>
+      <w:pPr>
+        <w:jc w:val="both"/>
+        <w:rPr>
+          <w:b/>
+          <w:bCs/>
+          <w:u w:val="single"/>
+        </w:rPr>
+      </w:pPr>
+    </w:p>
+    <w:p>
+      <w:pPr>
+        <w:jc w:val="both"/>
+        <w:rPr>
+          <w:b/>
+          <w:bCs/>
+          <w:u w:val="single"/>
+        </w:rPr>
+      </w:pPr>
+    </w:p>
+    <w:p>
+      <w:pPr>
+        <w:jc w:val="both"/>
+        <w:rPr>
+          <w:b/>
+          <w:bCs/>
+          <w:u w:val="single"/>
+        </w:rPr>
+      </w:pPr>
+    </w:p>
+    <w:p>
+      <w:pPr>
+        <w:jc w:val="both"/>
+        <w:rPr>
+          <w:b/>
+          <w:bCs/>
+          <w:u w:val="single"/>
+        </w:rPr>
+      </w:pPr>
+    </w:p>
+    <w:p>
+      <w:pPr>
+        <w:jc w:val="both"/>
+        <w:rPr>
+          <w:b/>
+          <w:bCs/>
+          <w:u w:val="single"/>
+        </w:rPr>
+      </w:pPr>
+    </w:p>
+    <w:p>
+      <w:pPr>
+        <w:jc w:val="both"/>
+        <w:rPr>
+          <w:b/>
+          <w:bCs/>
+          <w:u w:val="single"/>
+        </w:rPr>
+      </w:pPr>
+    </w:p>
+    <w:p>
+      <w:pPr>
+        <w:jc w:val="both"/>
+        <w:rPr>
+          <w:b/>
+          <w:bCs/>
+          <w:u w:val="single"/>
+        </w:rPr>
+      </w:pPr>
+    </w:p>
+    <w:p>
+      <w:pPr>
+        <w:jc w:val="both"/>
+        <w:rPr>
+          <w:b/>
+          <w:bCs/>
+          <w:u w:val="single"/>
+        </w:rPr>
+      </w:pPr>
+    </w:p>
+    <w:p>
+      <w:pPr>
+        <w:jc w:val="both"/>
+      </w:pPr>
+    </w:p>
+    <w:p>
+      <w:pPr>
+        <w:jc w:val="both"/>
+        <w:rPr>
+          <w:b/>
+          <w:bCs/>
+          <w:u w:val="single"/>
+        </w:rPr>
+      </w:pPr>
+      <w:r>
+        <w:rPr>
+          <w:b/>
+          <w:bCs/>
+          <w:u w:val="single"/>
+        </w:rPr>
+        <w:t>Organizer Register:</w:t>
+      </w:r>
+    </w:p>
+    <w:p>
+      <w:pPr>
+        <w:jc w:val="center"/>
+        <w:rPr>
+          <w:b/>
+          <w:bCs/>
+          <w:u w:val="single"/>
+        </w:rPr>
+      </w:pPr>
+      <w:r>
+        <w:rPr>
+          <w:b/>
+          <w:bCs/>
+          <w:noProof/>
+          <w:u w:val="single"/>
+        </w:rPr>
+        <w:lastRenderedPageBreak/>
+        <w:drawing>
+          <wp:inline distT="0" distB="0" distL="0" distR="0">
+            <wp:extent cx="4533900" cy="3076575"/>
+            <wp:effectExtent l="0" t="0" r="0" b="9525"/>
+            <wp:docPr id="13" name="Picture 13" descr="Organizer register"/>
+            <wp:cNvGraphicFramePr>
+              <a:graphicFrameLocks xmlns:a="http://schemas.openxmlformats.org/drawingml/2006/main" noChangeAspect="1"/>
+            </wp:cNvGraphicFramePr>
+            <a:graphic xmlns:a="http://schemas.openxmlformats.org/drawingml/2006/main">
+              <a:graphicData uri="http://schemas.openxmlformats.org/drawingml/2006/picture">
+                <pic:pic xmlns:pic="http://schemas.openxmlformats.org/drawingml/2006/picture">
+                  <pic:nvPicPr>
+                    <pic:cNvPr id="0" name="Picture 1" descr="Organizer register"/>
+                    <pic:cNvPicPr>
+                      <a:picLocks noChangeAspect="1" noChangeArrowheads="1"/>
+                    </pic:cNvPicPr>
+                  </pic:nvPicPr>
+                  <pic:blipFill>
+                    <a:blip r:embed="rId11">
+                      <a:extLst>
+                        <a:ext uri="{28A0092B-C50C-407E-A947-70E740481C1C}">
+                          <a14:useLocalDpi xmlns:a14="http://schemas.microsoft.com/office/drawing/2010/main" val="0"/>
+                        </a:ext>
+                      </a:extLst>
+                    </a:blip>
+                    <a:srcRect/>
+                    <a:stretch>
+                      <a:fillRect/>
+                    </a:stretch>
+                  </pic:blipFill>
+                  <pic:spPr bwMode="auto">
+                    <a:xfrm>
+                      <a:off x="0" y="0"/>
+                      <a:ext cx="4533900" cy="3076575"/>
+                    </a:xfrm>
+                    <a:prstGeom prst="rect">
+                      <a:avLst/>
+                    </a:prstGeom>
+                    <a:noFill/>
+                    <a:ln>
+                      <a:noFill/>
+                    </a:ln>
+                  </pic:spPr>
+                </pic:pic>
+              </a:graphicData>
+            </a:graphic>
+          </wp:inline>
+        </w:drawing>
+      </w:r>
+    </w:p>
+    <w:p>
+      <w:pPr>
+        <w:pStyle w:val="Header"/>
+        <w:jc w:val="both"/>
+      </w:pPr>
+    </w:p>
+    <w:p>
+      <w:pPr>
+        <w:jc w:val="both"/>
+        <w:rPr>
+          <w:b/>
+          <w:bCs/>
+          <w:u w:val="single"/>
+        </w:rPr>
+      </w:pPr>
+      <w:r>
+        <w:rPr>
+          <w:b/>
+          <w:bCs/>
+          <w:u w:val="single"/>
+        </w:rPr>
+        <w:t>Organizer Login:</w:t>
+      </w:r>
+    </w:p>
+    <w:p>
+      <w:pPr>
+        <w:jc w:val="center"/>
+        <w:rPr>
+          <w:b/>
+          <w:bCs/>
+          <w:u w:val="single"/>
+        </w:rPr>
+      </w:pPr>
+      <w:r>
+        <w:rPr>
+          <w:b/>
+          <w:bCs/>
+          <w:noProof/>
+          <w:u w:val="single"/>
+        </w:rPr>
+        <w:drawing>
+          <wp:inline distT="0" distB="0" distL="0" distR="0">
+            <wp:extent cx="4610100" cy="3771900"/>
+            <wp:effectExtent l="0" t="0" r="0" b="0"/>
+            <wp:docPr id="12" name="Picture 12" descr="Organizer Login"/>
+            <wp:cNvGraphicFramePr>
+              <a:graphicFrameLocks xmlns:a="http://schemas.openxmlformats.org/drawingml/2006/main" noChangeAspect="1"/>
+            </wp:cNvGraphicFramePr>
+            <a:graphic xmlns:a="http://schemas.openxmlformats.org/drawingml/2006/main">
+              <a:graphicData uri="http://schemas.openxmlformats.org/drawingml/2006/picture">
+                <pic:pic xmlns:pic="http://schemas.openxmlformats.org/drawingml/2006/picture">
+                  <pic:nvPicPr>
+                    <pic:cNvPr id="0" name="Picture 2" descr="Organizer Login"/>
+                    <pic:cNvPicPr>
+                      <a:picLocks noChangeAspect="1" noChangeArrowheads="1"/>
+                    </pic:cNvPicPr>
+                  </pic:nvPicPr>
+                  <pic:blipFill>
+                    <a:blip r:embed="rId12">
+                      <a:extLst>
+                        <a:ext uri="{28A0092B-C50C-407E-A947-70E740481C1C}">
+                          <a14:useLocalDpi xmlns:a14="http://schemas.microsoft.com/office/drawing/2010/main" val="0"/>
+                        </a:ext>
+                      </a:extLst>
+                    </a:blip>
+                    <a:srcRect/>
+                    <a:stretch>
+                      <a:fillRect/>
+                    </a:stretch>
+                  </pic:blipFill>
+                  <pic:spPr bwMode="auto">
+                    <a:xfrm>
+                      <a:off x="0" y="0"/>
+                      <a:ext cx="4610100" cy="3771900"/>
+                    </a:xfrm>
+                    <a:prstGeom prst="rect">
+                      <a:avLst/>
+                    </a:prstGeom>
+                    <a:noFill/>
+                    <a:ln>
+                      <a:noFill/>
+                    </a:ln>
+                  </pic:spPr>
+                </pic:pic>
+              </a:graphicData>
+            </a:graphic>
+          </wp:inline>
+        </w:drawing>
+      </w:r>
+    </w:p>
+    <w:p>
+      <w:pPr>
+        <w:jc w:val="both"/>
+        <w:rPr>
+          <w:b/>
+          <w:bCs/>
+          <w:u w:val="single"/>
+        </w:rPr>
+      </w:pPr>
+    </w:p>
+    <w:p>
+      <w:pPr>
+        <w:jc w:val="both"/>
+        <w:rPr>
+          <w:b/>
+          <w:bCs/>
+          <w:u w:val="single"/>
+        </w:rPr>
+      </w:pPr>
+    </w:p>
+    <w:p>
+      <w:pPr>
+        <w:jc w:val="both"/>
+        <w:rPr>
+          <w:b/>
+          <w:bCs/>
+          <w:u w:val="single"/>
+        </w:rPr>
+      </w:pPr>
+      <w:r>
+        <w:rPr>
+          <w:b/>
+          <w:bCs/>
+          <w:u w:val="single"/>
+        </w:rPr>
+        <w:t>Hall Update:</w:t>
+      </w:r>
+    </w:p>
+    <w:p>
+      <w:pPr>
+        <w:jc w:val="center"/>
+        <w:rPr>
+          <w:b/>
+          <w:bCs/>
+          <w:u w:val="single"/>
+        </w:rPr>
+      </w:pPr>
+      <w:r>
+        <w:rPr>
+          <w:b/>
+          <w:bCs/>
+          <w:noProof/>
+          <w:u w:val="single"/>
+        </w:rPr>
+        <w:lastRenderedPageBreak/>
+        <w:drawing>
+          <wp:inline distT="0" distB="0" distL="0" distR="0">
+            <wp:extent cx="5172075" cy="3552825"/>
+            <wp:effectExtent l="0" t="0" r="9525" b="9525"/>
+            <wp:docPr id="11" name="Picture 11" descr="Hall Update"/>
+            <wp:cNvGraphicFramePr>
+              <a:graphicFrameLocks xmlns:a="http://schemas.openxmlformats.org/drawingml/2006/main" noChangeAspect="1"/>
+            </wp:cNvGraphicFramePr>
+            <a:graphic xmlns:a="http://schemas.openxmlformats.org/drawingml/2006/main">
+              <a:graphicData uri="http://schemas.openxmlformats.org/drawingml/2006/picture">
+                <pic:pic xmlns:pic="http://schemas.openxmlformats.org/drawingml/2006/picture">
+                  <pic:nvPicPr>
+                    <pic:cNvPr id="0" name="Picture 3" descr="Hall Update"/>
+                    <pic:cNvPicPr>
+                      <a:picLocks noChangeAspect="1" noChangeArrowheads="1"/>
+                    </pic:cNvPicPr>
+                  </pic:nvPicPr>
+                  <pic:blipFill>
+                    <a:blip r:embed="rId13">
+                      <a:extLst>
+                        <a:ext uri="{28A0092B-C50C-407E-A947-70E740481C1C}">
+                          <a14:useLocalDpi xmlns:a14="http://schemas.microsoft.com/office/drawing/2010/main" val="0"/>
+                        </a:ext>
+                      </a:extLst>
+                    </a:blip>
+                    <a:srcRect/>
+                    <a:stretch>
+                      <a:fillRect/>
+                    </a:stretch>
+                  </pic:blipFill>
+                  <pic:spPr bwMode="auto">
+                    <a:xfrm>
+                      <a:off x="0" y="0"/>
+                      <a:ext cx="5172075" cy="3552825"/>
+                    </a:xfrm>
+                    <a:prstGeom prst="rect">
+                      <a:avLst/>
+                    </a:prstGeom>
+                    <a:noFill/>
+                    <a:ln>
+                      <a:noFill/>
+                    </a:ln>
+                  </pic:spPr>
+                </pic:pic>
+              </a:graphicData>
+            </a:graphic>
+          </wp:inline>
+        </w:drawing>
+      </w:r>
+    </w:p>
+    <w:p>
+      <w:pPr>
+        <w:pStyle w:val="Header"/>
+        <w:jc w:val="both"/>
+      </w:pPr>
+    </w:p>
+    <w:p>
+      <w:pPr>
+        <w:pStyle w:val="Header"/>
+        <w:jc w:val="both"/>
+        <w:rPr>
+          <w:b/>
+          <w:u w:val="single"/>
+        </w:rPr>
+      </w:pPr>
+      <w:r>
+        <w:rPr>
+          <w:b/>
+          <w:u w:val="single"/>
+        </w:rPr>
+        <w:t>Add Facilities:</w:t>
+      </w:r>
+    </w:p>
+    <w:p>
+      <w:pPr>
+        <w:pStyle w:val="Header"/>
+        <w:jc w:val="center"/>
+        <w:rPr>
+          <w:b/>
+          <w:u w:val="single"/>
+        </w:rPr>
+      </w:pPr>
+      <w:r>
+        <w:rPr>
+          <w:b/>
+          <w:noProof/>
+          <w:u w:val="single"/>
+        </w:rPr>
+        <w:drawing>
+          <wp:inline distT="0" distB="0" distL="0" distR="0">
+            <wp:extent cx="5133975" cy="3314700"/>
+            <wp:effectExtent l="0" t="0" r="9525" b="0"/>
+            <wp:docPr id="10" name="Picture 10" descr="Facilities2"/>
+            <wp:cNvGraphicFramePr>
+              <a:graphicFrameLocks xmlns:a="http://schemas.openxmlformats.org/drawingml/2006/main" noChangeAspect="1"/>
+            </wp:cNvGraphicFramePr>
+            <a:graphic xmlns:a="http://schemas.openxmlformats.org/drawingml/2006/main">
+              <a:graphicData uri="http://schemas.openxmlformats.org/drawingml/2006/picture">
+                <pic:pic xmlns:pic="http://schemas.openxmlformats.org/drawingml/2006/picture">
+                  <pic:nvPicPr>
+                    <pic:cNvPr id="0" name="Picture 4" descr="Facilities2"/>
+                    <pic:cNvPicPr>
+                      <a:picLocks noChangeAspect="1" noChangeArrowheads="1"/>
+                    </pic:cNvPicPr>
+                  </pic:nvPicPr>
+                  <pic:blipFill>
+                    <a:blip r:embed="rId14">
+                      <a:extLst>
+                        <a:ext uri="{28A0092B-C50C-407E-A947-70E740481C1C}">
+                          <a14:useLocalDpi xmlns:a14="http://schemas.microsoft.com/office/drawing/2010/main" val="0"/>
+                        </a:ext>
+                      </a:extLst>
+                    </a:blip>
+                    <a:srcRect/>
+                    <a:stretch>
+                      <a:fillRect/>
+                    </a:stretch>
+                  </pic:blipFill>
+                  <pic:spPr bwMode="auto">
+                    <a:xfrm>
+                      <a:off x="0" y="0"/>
+                      <a:ext cx="5133975" cy="3314700"/>
+                    </a:xfrm>
+                    <a:prstGeom prst="rect">
+                      <a:avLst/>
+                    </a:prstGeom>
+                    <a:noFill/>
+                    <a:ln>
+                      <a:noFill/>
+                    </a:ln>
+                  </pic:spPr>
+                </pic:pic>
+              </a:graphicData>
+            </a:graphic>
+          </wp:inline>
+        </w:drawing>
+      </w:r>
+    </w:p>
+    <w:p>
+      <w:pPr>
+        <w:pStyle w:val="Header"/>
+        <w:jc w:val="both"/>
+        <w:rPr>
+          <w:b/>
+          <w:u w:val="single"/>
+        </w:rPr>
+      </w:pPr>
+    </w:p>
+    <w:p>
+      <w:pPr>
+        <w:pStyle w:val="Header"/>
+        <w:jc w:val="both"/>
+        <w:rPr>
+          <w:b/>
+          <w:u w:val="single"/>
+        </w:rPr>
+      </w:pPr>
+    </w:p>
+    <w:p>
+      <w:pPr>
+        <w:pStyle w:val="Header"/>
+        <w:jc w:val="both"/>
+        <w:rPr>
+          <w:b/>
+          <w:u w:val="single"/>
+        </w:rPr>
+      </w:pPr>
+    </w:p>
+    <w:p>
+      <w:pPr>
+        <w:pStyle w:val="Header"/>
+        <w:jc w:val="both"/>
+        <w:rPr>
+          <w:b/>
+          <w:u w:val="single"/>
+        </w:rPr>
+      </w:pPr>
+      <w:r>
+        <w:rPr>
+          <w:b/>
+          <w:u w:val="single"/>
+        </w:rPr>
+        <w:t>Customer Search hall:</w:t>
+      </w:r>
+    </w:p>
+    <w:p>
+      <w:pPr>
+        <w:pStyle w:val="Header"/>
+        <w:jc w:val="center"/>
+        <w:rPr>
+          <w:b/>
+          <w:u w:val="single"/>
+        </w:rPr>
+      </w:pPr>
+      <w:r>
+        <w:rPr>
+          <w:b/>
+          <w:noProof/>
+          <w:u w:val="single"/>
+        </w:rPr>
+        <w:lastRenderedPageBreak/>
+        <w:drawing>
+          <wp:inline distT="0" distB="0" distL="0" distR="0">
+            <wp:extent cx="4981575" cy="3352800"/>
+            <wp:effectExtent l="0" t="0" r="9525" b="0"/>
+            <wp:docPr id="9" name="Picture 9" descr="Search"/>
+            <wp:cNvGraphicFramePr>
+              <a:graphicFrameLocks xmlns:a="http://schemas.openxmlformats.org/drawingml/2006/main" noChangeAspect="1"/>
+            </wp:cNvGraphicFramePr>
+            <a:graphic xmlns:a="http://schemas.openxmlformats.org/drawingml/2006/main">
+              <a:graphicData uri="http://schemas.openxmlformats.org/drawingml/2006/picture">
+                <pic:pic xmlns:pic="http://schemas.openxmlformats.org/drawingml/2006/picture">
+                  <pic:nvPicPr>
+                    <pic:cNvPr id="0" name="Picture 5" descr="Search"/>
+                    <pic:cNvPicPr>
+                      <a:picLocks noChangeAspect="1" noChangeArrowheads="1"/>
+                    </pic:cNvPicPr>
+                  </pic:nvPicPr>
+                  <pic:blipFill>
+                    <a:blip r:embed="rId15">
+                      <a:extLst>
+                        <a:ext uri="{28A0092B-C50C-407E-A947-70E740481C1C}">
+                          <a14:useLocalDpi xmlns:a14="http://schemas.microsoft.com/office/drawing/2010/main" val="0"/>
+                        </a:ext>
+                      </a:extLst>
+                    </a:blip>
+                    <a:srcRect/>
+                    <a:stretch>
+                      <a:fillRect/>
+                    </a:stretch>
+                  </pic:blipFill>
+                  <pic:spPr bwMode="auto">
+                    <a:xfrm>
+                      <a:off x="0" y="0"/>
+                      <a:ext cx="4981575" cy="3352800"/>
+                    </a:xfrm>
+                    <a:prstGeom prst="rect">
+                      <a:avLst/>
+                    </a:prstGeom>
+                    <a:noFill/>
+                    <a:ln>
+                      <a:noFill/>
+                    </a:ln>
+                  </pic:spPr>
+                </pic:pic>
+              </a:graphicData>
+            </a:graphic>
+          </wp:inline>
+        </w:drawing>
+      </w:r>
+    </w:p>
+    <w:p>
+      <w:pPr>
+        <w:pStyle w:val="Header"/>
+        <w:jc w:val="center"/>
+        <w:rPr>
+          <w:b/>
+          <w:u w:val="single"/>
+        </w:rPr>
+      </w:pPr>
+    </w:p>
+    <w:p>
+      <w:pPr>
+        <w:pStyle w:val="Header"/>
+        <w:jc w:val="center"/>
+        <w:rPr>
+          <w:b/>
+          <w:u w:val="single"/>
+        </w:rPr>
+      </w:pPr>
+    </w:p>
+    <w:p>
+      <w:pPr>
+        <w:pStyle w:val="Header"/>
+        <w:jc w:val="center"/>
+        <w:rPr>
+          <w:b/>
+          <w:u w:val="single"/>
+        </w:rPr>
+      </w:pPr>
+    </w:p>
+    <w:p>
+      <w:pPr>
+        <w:pStyle w:val="Header"/>
+        <w:rPr>
+          <w:b/>
+          <w:u w:val="single"/>
+        </w:rPr>
+      </w:pPr>
+      <w:r>
+        <w:rPr>
+          <w:b/>
+          <w:u w:val="single"/>
+        </w:rPr>
+        <w:t>Order Hall:</w:t>
+      </w:r>
+    </w:p>
+    <w:p>
+      <w:pPr>
+        <w:pStyle w:val="Header"/>
+        <w:jc w:val="center"/>
+        <w:rPr>
+          <w:b/>
+          <w:u w:val="single"/>
+        </w:rPr>
+      </w:pPr>
+      <w:r>
+        <w:rPr>
+          <w:b/>
+          <w:noProof/>
+          <w:u w:val="single"/>
+        </w:rPr>
+        <w:drawing>
+          <wp:inline distT="0" distB="0" distL="0" distR="0">
+            <wp:extent cx="4991100" cy="3219450"/>
+            <wp:effectExtent l="0" t="0" r="0" b="0"/>
+            <wp:docPr id="8" name="Picture 8" descr="Order"/>
+            <wp:cNvGraphicFramePr>
+              <a:graphicFrameLocks xmlns:a="http://schemas.openxmlformats.org/drawingml/2006/main" noChangeAspect="1"/>
+            </wp:cNvGraphicFramePr>
+            <a:graphic xmlns:a="http://schemas.openxmlformats.org/drawingml/2006/main">
+              <a:graphicData uri="http://schemas.openxmlformats.org/drawingml/2006/picture">
+                <pic:pic xmlns:pic="http://schemas.openxmlformats.org/drawingml/2006/picture">
+                  <pic:nvPicPr>
+                    <pic:cNvPr id="0" name="Picture 6" descr="Order"/>
+                    <pic:cNvPicPr>
+                      <a:picLocks noChangeAspect="1" noChangeArrowheads="1"/>
+                    </pic:cNvPicPr>
+                  </pic:nvPicPr>
+                  <pic:blipFill>
+                    <a:blip r:embed="rId16">
+                      <a:extLst>
+                        <a:ext uri="{28A0092B-C50C-407E-A947-70E740481C1C}">
+                          <a14:useLocalDpi xmlns:a14="http://schemas.microsoft.com/office/drawing/2010/main" val="0"/>
+                        </a:ext>
+                      </a:extLst>
+                    </a:blip>
+                    <a:srcRect/>
+                    <a:stretch>
+                      <a:fillRect/>
+                    </a:stretch>
+                  </pic:blipFill>
+                  <pic:spPr bwMode="auto">
+                    <a:xfrm>
+                      <a:off x="0" y="0"/>
+                      <a:ext cx="4991100" cy="3219450"/>
+                    </a:xfrm>
+                    <a:prstGeom prst="rect">
+                      <a:avLst/>
+                    </a:prstGeom>
+                    <a:noFill/>
+                    <a:ln>
+                      <a:noFill/>
+                    </a:ln>
+                  </pic:spPr>
+                </pic:pic>
+              </a:graphicData>
+            </a:graphic>
+          </wp:inline>
+        </w:drawing>
+      </w:r>
+    </w:p>
+    <w:p>
+      <w:pPr>
+        <w:pStyle w:val="Header"/>
+        <w:jc w:val="both"/>
+        <w:rPr>
+          <w:b/>
+          <w:u w:val="single"/>
+        </w:rPr>
+      </w:pPr>
+    </w:p>
+    <w:p>
+      <w:pPr>
+        <w:pStyle w:val="Header"/>
+        <w:jc w:val="both"/>
+        <w:rPr>
+          <w:b/>
+          <w:u w:val="single"/>
+        </w:rPr>
+      </w:pPr>
+    </w:p>
+    <w:p>
+      <w:pPr>
+        <w:pStyle w:val="Header"/>
+        <w:jc w:val="both"/>
+        <w:rPr>
+          <w:b/>
+          <w:u w:val="single"/>
+        </w:rPr>
+      </w:pPr>
+    </w:p>
+    <w:p>
+      <w:pPr>
+        <w:pStyle w:val="Header"/>
+        <w:jc w:val="both"/>
+        <w:rPr>
+          <w:b/>
+          <w:u w:val="single"/>
+        </w:rPr>
+      </w:pPr>
+      <w:r>
+        <w:rPr>
+          <w:b/>
+          <w:u w:val="single"/>
+        </w:rPr>
+        <w:t>Appointment:</w:t>
+      </w:r>
+    </w:p>
+    <w:p>
+      <w:pPr>
+        <w:pStyle w:val="Header"/>
+        <w:jc w:val="center"/>
+        <w:rPr>
+          <w:b/>
+          <w:u w:val="single"/>
+        </w:rPr>
+      </w:pPr>
+      <w:r>
+        <w:rPr>
+          <w:b/>
+          <w:noProof/>
+          <w:u w:val="single"/>
+        </w:rPr>
+        <w:lastRenderedPageBreak/>
+        <w:drawing>
+          <wp:inline distT="0" distB="0" distL="0" distR="0">
+            <wp:extent cx="5057775" cy="3495675"/>
+            <wp:effectExtent l="0" t="0" r="9525" b="9525"/>
+            <wp:docPr id="7" name="Picture 7" descr="Arrange meeting"/>
+            <wp:cNvGraphicFramePr>
+              <a:graphicFrameLocks xmlns:a="http://schemas.openxmlformats.org/drawingml/2006/main" noChangeAspect="1"/>
+            </wp:cNvGraphicFramePr>
+            <a:graphic xmlns:a="http://schemas.openxmlformats.org/drawingml/2006/main">
+              <a:graphicData uri="http://schemas.openxmlformats.org/drawingml/2006/picture">
+                <pic:pic xmlns:pic="http://schemas.openxmlformats.org/drawingml/2006/picture">
+                  <pic:nvPicPr>
+                    <pic:cNvPr id="0" name="Picture 7" descr="Arrange meeting"/>
+                    <pic:cNvPicPr>
+                      <a:picLocks noChangeAspect="1" noChangeArrowheads="1"/>
+                    </pic:cNvPicPr>
+                  </pic:nvPicPr>
+                  <pic:blipFill>
+                    <a:blip r:embed="rId17">
+                      <a:extLst>
+                        <a:ext uri="{28A0092B-C50C-407E-A947-70E740481C1C}">
+                          <a14:useLocalDpi xmlns:a14="http://schemas.microsoft.com/office/drawing/2010/main" val="0"/>
+                        </a:ext>
+                      </a:extLst>
+                    </a:blip>
+                    <a:srcRect/>
+                    <a:stretch>
+                      <a:fillRect/>
+                    </a:stretch>
+                  </pic:blipFill>
+                  <pic:spPr bwMode="auto">
+                    <a:xfrm>
+                      <a:off x="0" y="0"/>
+                      <a:ext cx="5057775" cy="3495675"/>
+                    </a:xfrm>
+                    <a:prstGeom prst="rect">
+                      <a:avLst/>
+                    </a:prstGeom>
+                    <a:noFill/>
+                    <a:ln>
+                      <a:noFill/>
+                    </a:ln>
+                  </pic:spPr>
+                </pic:pic>
+              </a:graphicData>
+            </a:graphic>
+          </wp:inline>
+        </w:drawing>
+      </w:r>
+    </w:p>
+    <w:p>
+      <w:pPr>
+        <w:pStyle w:val="Header"/>
+        <w:jc w:val="both"/>
+        <w:rPr>
+          <w:b/>
+          <w:u w:val="single"/>
+        </w:rPr>
+      </w:pPr>
+    </w:p>
+    <w:p>
+      <w:pPr>
+        <w:pStyle w:val="Header"/>
+        <w:jc w:val="both"/>
+        <w:rPr>
+          <w:b/>
+          <w:u w:val="single"/>
+        </w:rPr>
+      </w:pPr>
+    </w:p>
+    <w:p>
+      <w:pPr>
+        <w:pStyle w:val="Header"/>
+        <w:jc w:val="both"/>
+        <w:rPr>
+          <w:b/>
+          <w:u w:val="single"/>
+        </w:rPr>
+      </w:pPr>
+    </w:p>
+    <w:p>
+      <w:pPr>
+        <w:pStyle w:val="Header"/>
+        <w:jc w:val="both"/>
+        <w:rPr>
+          <w:b/>
+          <w:u w:val="single"/>
+        </w:rPr>
+      </w:pPr>
+    </w:p>
+    <w:p>
+      <w:pPr>
+        <w:pStyle w:val="Header"/>
+        <w:jc w:val="both"/>
+        <w:rPr>
+          <w:b/>
+          <w:u w:val="single"/>
+        </w:rPr>
+      </w:pPr>
+    </w:p>
+    <w:p>
+      <w:pPr>
+        <w:pStyle w:val="Header"/>
+        <w:jc w:val="both"/>
+        <w:rPr>
+          <w:b/>
+          <w:u w:val="single"/>
+        </w:rPr>
+      </w:pPr>
+    </w:p>
+    <w:p>
+      <w:pPr>
+        <w:pStyle w:val="Header"/>
+        <w:jc w:val="both"/>
+        <w:rPr>
+          <w:b/>
+          <w:u w:val="single"/>
+        </w:rPr>
+      </w:pPr>
+    </w:p>
+    <w:p>
+      <w:pPr>
+        <w:pStyle w:val="Header"/>
+        <w:jc w:val="both"/>
+        <w:rPr>
+          <w:b/>
+          <w:u w:val="single"/>
+        </w:rPr>
+      </w:pPr>
+    </w:p>
+    <w:p>
+      <w:pPr>
+        <w:pStyle w:val="Header"/>
+        <w:jc w:val="both"/>
+        <w:rPr>
+          <w:b/>
+          <w:u w:val="single"/>
+        </w:rPr>
+      </w:pPr>
+    </w:p>
+    <w:p>
+      <w:pPr>
+        <w:pStyle w:val="Header"/>
+        <w:jc w:val="both"/>
+        <w:rPr>
+          <w:b/>
+          <w:u w:val="single"/>
+        </w:rPr>
+      </w:pPr>
+    </w:p>
+    <w:p>
+      <w:pPr>
+        <w:pStyle w:val="Header"/>
+        <w:jc w:val="both"/>
+        <w:rPr>
+          <w:b/>
+          <w:u w:val="single"/>
+        </w:rPr>
+      </w:pPr>
+    </w:p>
+    <w:p>
+      <w:pPr>
+        <w:pStyle w:val="Header"/>
+        <w:jc w:val="both"/>
+        <w:rPr>
+          <w:b/>
+          <w:u w:val="single"/>
+        </w:rPr>
+      </w:pPr>
+    </w:p>
+    <w:p>
+      <w:pPr>
+        <w:pStyle w:val="Header"/>
+        <w:jc w:val="both"/>
+        <w:rPr>
+          <w:b/>
+          <w:u w:val="single"/>
+        </w:rPr>
+      </w:pPr>
+    </w:p>
+    <w:p>
+      <w:pPr>
+        <w:pStyle w:val="Header"/>
+        <w:jc w:val="both"/>
+        <w:rPr>
+          <w:b/>
+          <w:u w:val="single"/>
+        </w:rPr>
+      </w:pPr>
+    </w:p>
+    <w:p>
+      <w:pPr>
+        <w:pStyle w:val="Header"/>
+        <w:jc w:val="both"/>
+        <w:rPr>
+          <w:b/>
+          <w:u w:val="single"/>
+        </w:rPr>
+      </w:pPr>
+    </w:p>
+    <w:p>
+      <w:pPr>
+        <w:pStyle w:val="Header"/>
+        <w:jc w:val="both"/>
+        <w:rPr>
+          <w:b/>
+          <w:u w:val="single"/>
+        </w:rPr>
+      </w:pPr>
+    </w:p>
+    <w:p>
+      <w:pPr>
+        <w:pStyle w:val="Header"/>
+        <w:jc w:val="both"/>
+        <w:rPr>
+          <w:b/>
+          <w:u w:val="single"/>
+        </w:rPr>
+      </w:pPr>
+    </w:p>
+    <w:p>
+      <w:pPr>
+        <w:pStyle w:val="Header"/>
+        <w:jc w:val="both"/>
+        <w:rPr>
+          <w:b/>
+          <w:u w:val="single"/>
+        </w:rPr>
+      </w:pPr>
+    </w:p>
+    <w:p>
+      <w:pPr>
+        <w:pStyle w:val="Header"/>
+        <w:jc w:val="both"/>
+        <w:rPr>
+          <w:b/>
+          <w:u w:val="single"/>
+        </w:rPr>
+      </w:pPr>
+    </w:p>
+    <w:p>
+      <w:pPr>
+        <w:pStyle w:val="Header"/>
+        <w:jc w:val="both"/>
+        <w:rPr>
+          <w:b/>
+          <w:u w:val="single"/>
+        </w:rPr>
+      </w:pPr>
+    </w:p>
+    <w:p>
+      <w:pPr>
+        <w:pStyle w:val="Header"/>
+        <w:jc w:val="both"/>
+        <w:rPr>
+          <w:b/>
+          <w:u w:val="single"/>
+        </w:rPr>
+      </w:pPr>
+    </w:p>
+    <w:p>
+      <w:pPr>
+        <w:pStyle w:val="Header"/>
+        <w:jc w:val="both"/>
+        <w:rPr>
+          <w:b/>
+          <w:u w:val="single"/>
+        </w:rPr>
+      </w:pPr>
+    </w:p>
+    <w:p>
+      <w:pPr>
+        <w:pStyle w:val="Header"/>
+        <w:jc w:val="both"/>
+        <w:rPr>
+          <w:b/>
+          <w:u w:val="single"/>
+        </w:rPr>
+      </w:pPr>
+    </w:p>
+    <w:p>
+      <w:pPr>
+        <w:pStyle w:val="Header"/>
+        <w:jc w:val="both"/>
+        <w:rPr>
+          <w:b/>
+          <w:u w:val="single"/>
+        </w:rPr>
+      </w:pPr>
+    </w:p>
+    <w:p>
+      <w:pPr>
+        <w:pStyle w:val="Header"/>
+        <w:jc w:val="both"/>
+        <w:rPr>
+          <w:b/>
+          <w:u w:val="single"/>
+        </w:rPr>
+      </w:pPr>
+      <w:r>
+        <w:rPr>
+          <w:b/>
+          <w:u w:val="single"/>
+        </w:rPr>
+        <w:t>Transaction:</w:t>
+      </w:r>
+    </w:p>
+    <w:p>
+      <w:pPr>
+        <w:pStyle w:val="Header"/>
+        <w:jc w:val="center"/>
+        <w:rPr>
+          <w:b/>
+          <w:u w:val="single"/>
+        </w:rPr>
+      </w:pPr>
+      <w:r>
+        <w:rPr>
+          <w:b/>
+          <w:noProof/>
+          <w:u w:val="single"/>
+        </w:rPr>
+        <w:lastRenderedPageBreak/>
+        <w:drawing>
+          <wp:inline distT="0" distB="0" distL="0" distR="0">
+            <wp:extent cx="4714875" cy="3724275"/>
+            <wp:effectExtent l="0" t="0" r="9525" b="9525"/>
+            <wp:docPr id="6" name="Picture 6" descr="Transaction"/>
+            <wp:cNvGraphicFramePr>
+              <a:graphicFrameLocks xmlns:a="http://schemas.openxmlformats.org/drawingml/2006/main" noChangeAspect="1"/>
+            </wp:cNvGraphicFramePr>
+            <a:graphic xmlns:a="http://schemas.openxmlformats.org/drawingml/2006/main">
+              <a:graphicData uri="http://schemas.openxmlformats.org/drawingml/2006/picture">
+                <pic:pic xmlns:pic="http://schemas.openxmlformats.org/drawingml/2006/picture">
+                  <pic:nvPicPr>
+                    <pic:cNvPr id="0" name="Picture 8" descr="Transaction"/>
+                    <pic:cNvPicPr>
+                      <a:picLocks noChangeAspect="1" noChangeArrowheads="1"/>
+                    </pic:cNvPicPr>
+                  </pic:nvPicPr>
+                  <pic:blipFill>
+                    <a:blip r:embed="rId18">
+                      <a:extLst>
+                        <a:ext uri="{28A0092B-C50C-407E-A947-70E740481C1C}">
+                          <a14:useLocalDpi xmlns:a14="http://schemas.microsoft.com/office/drawing/2010/main" val="0"/>
+                        </a:ext>
+                      </a:extLst>
+                    </a:blip>
+                    <a:srcRect/>
+                    <a:stretch>
+                      <a:fillRect/>
+                    </a:stretch>
+                  </pic:blipFill>
+                  <pic:spPr bwMode="auto">
+                    <a:xfrm>
+                      <a:off x="0" y="0"/>
+                      <a:ext cx="4714875" cy="3724275"/>
+                    </a:xfrm>
+                    <a:prstGeom prst="rect">
+                      <a:avLst/>
+                    </a:prstGeom>
+                    <a:noFill/>
+                    <a:ln>
+                      <a:noFill/>
+                    </a:ln>
+                  </pic:spPr>
+                </pic:pic>
+              </a:graphicData>
+            </a:graphic>
+          </wp:inline>
+        </w:drawing>
+      </w:r>
+    </w:p>
+    <w:p>
+      <w:pPr>
+        <w:pStyle w:val="Heading2"/>
+        <w:rPr>
+          <w:rFonts w:ascii="Times New Roman" w:hAnsi="Times New Roman" w:cs="Times New Roman"/>
+        </w:rPr>
+      </w:pPr>
+    </w:p>
+    <w:p>
+      <w:pPr>
+        <w:pStyle w:val="Heading2"/>
+        <w:rPr>
+          <w:rFonts w:ascii="Times New Roman" w:hAnsi="Times New Roman" w:cs="Times New Roman"/>
+        </w:rPr>
+      </w:pPr>
+    </w:p>
+    <w:p>
+      <w:pPr>
+        <w:pStyle w:val="Heading2"/>
+        <w:rPr>
+          <w:rFonts w:ascii="Times New Roman" w:hAnsi="Times New Roman" w:cs="Times New Roman"/>
+        </w:rPr>
+      </w:pPr>
+    </w:p>
+    <w:p>
+      <w:pPr>
+        <w:pStyle w:val="Heading2"/>
+        <w:rPr>
+          <w:rFonts w:ascii="Times New Roman" w:hAnsi="Times New Roman" w:cs="Times New Roman"/>
+        </w:rPr>
+      </w:pPr>
+    </w:p>
+    <w:p>
+      <w:pPr>
+        <w:pStyle w:val="Heading2"/>
+        <w:rPr>
+          <w:rFonts w:ascii="Times New Roman" w:hAnsi="Times New Roman" w:cs="Times New Roman"/>
+        </w:rPr>
+      </w:pPr>
+    </w:p>
+    <w:p>
+      <w:pPr>
+        <w:pStyle w:val="Heading2"/>
+        <w:rPr>
+          <w:rFonts w:ascii="Times New Roman" w:hAnsi="Times New Roman" w:cs="Times New Roman"/>
+        </w:rPr>
+      </w:pPr>
+    </w:p>
+    <w:p>
+      <w:pPr>
+        <w:pStyle w:val="Heading2"/>
+        <w:rPr>
+          <w:rFonts w:ascii="Times New Roman" w:hAnsi="Times New Roman" w:cs="Times New Roman"/>
+        </w:rPr>
+      </w:pPr>
+    </w:p>
+    <w:p>
+      <w:pPr>
+        <w:pStyle w:val="Heading2"/>
+        <w:rPr>
+          <w:rFonts w:ascii="Times New Roman" w:hAnsi="Times New Roman" w:cs="Times New Roman"/>
+        </w:rPr>
+      </w:pPr>
+    </w:p>
+    <w:p>
+      <w:pPr>
+        <w:pStyle w:val="Heading2"/>
+        <w:rPr>
+          <w:rFonts w:ascii="Times New Roman" w:hAnsi="Times New Roman" w:cs="Times New Roman"/>
+        </w:rPr>
+      </w:pPr>
+    </w:p>
+    <w:p/>
+    <w:p>
+      <w:bookmarkStart w:id="18" w:name="_GoBack"/>
+      <w:bookmarkEnd w:id="18"/>
+    </w:p>
     <w:sectPr>
-      <w:headerReference w:type="default" r:id="rId11"/>
+      <w:headerReference w:type="default" r:id="rId19"/>
       <w:pgSz w:w="12240" w:h="15840"/>
       <w:pgMar w:top="1440" w:right="1440" w:bottom="1440" w:left="1440" w:header="720" w:footer="720" w:gutter="0"/>
       <w:cols w:space="720"/>
@@ -4324,7 +5584,7 @@
               <w:sz w:val="24"/>
               <w:szCs w:val="24"/>
             </w:rPr>
-            <w:t>7</w:t>
+            <w:t>11</w:t>
           </w:r>
           <w:r>
             <w:rPr>
@@ -4633,7 +5893,7 @@
     <w:lsdException w:name="Normal Indent" w:semiHidden="1" w:unhideWhenUsed="1"/>
     <w:lsdException w:name="footnote text" w:semiHidden="1" w:unhideWhenUsed="1"/>
     <w:lsdException w:name="annotation text" w:semiHidden="1" w:unhideWhenUsed="1"/>
-    <w:lsdException w:name="header" w:semiHidden="1" w:unhideWhenUsed="1"/>
+    <w:lsdException w:name="header" w:semiHidden="1" w:uiPriority="0" w:unhideWhenUsed="1"/>
     <w:lsdException w:name="footer" w:semiHidden="1" w:unhideWhenUsed="1"/>
     <w:lsdException w:name="index heading" w:semiHidden="1" w:unhideWhenUsed="1"/>
     <w:lsdException w:name="caption" w:semiHidden="1" w:uiPriority="0" w:unhideWhenUsed="1" w:qFormat="1"/>
@@ -5106,7 +6366,6 @@
     <w:name w:val="header"/>
     <w:basedOn w:val="Normal"/>
     <w:link w:val="HeaderChar"/>
-    <w:uiPriority w:val="99"/>
     <w:unhideWhenUsed/>
     <w:rsid w:val="00D33198"/>
     <w:pPr>
@@ -5595,7 +6854,7 @@
 </file>
 
 <file path=customXml/itemProps1.xml><?xml version="1.0" encoding="utf-8"?>
-<ds:datastoreItem xmlns:ds="http://schemas.openxmlformats.org/officeDocument/2006/customXml" ds:itemID="{9999E328-2F1E-4EEF-824A-86FDD1BA5B80}">
+<ds:datastoreItem xmlns:ds="http://schemas.openxmlformats.org/officeDocument/2006/customXml" ds:itemID="{C5F3AC6F-1C81-415B-8B52-9A259F8EBD4E}">
   <ds:schemaRefs>
     <ds:schemaRef ds:uri="http://schemas.openxmlformats.org/officeDocument/2006/bibliography"/>
   </ds:schemaRefs>

</xml_diff>

<commit_message>
Commit 5. Collaboration Diagrams Added.
</commit_message>
<xml_diff>
--- a/D2_SMCS.doc.docx
+++ b/D2_SMCS.doc.docx
@@ -5440,12 +5440,1034 @@
       </w:pPr>
     </w:p>
     <w:p/>
+    <w:p/>
+    <w:p/>
+    <w:p/>
+    <w:p/>
+    <w:p/>
+    <w:p>
+      <w:pPr>
+        <w:pStyle w:val="Heading2"/>
+        <w:rPr>
+          <w:rFonts w:ascii="Times New Roman" w:hAnsi="Times New Roman" w:cs="Times New Roman"/>
+        </w:rPr>
+      </w:pPr>
+      <w:r>
+        <w:rPr>
+          <w:rFonts w:ascii="Times New Roman" w:hAnsi="Times New Roman" w:cs="Times New Roman"/>
+        </w:rPr>
+        <w:lastRenderedPageBreak/>
+        <w:t>1.5 Collaboration Diagram</w:t>
+      </w:r>
+    </w:p>
+    <w:p>
+      <w:pPr>
+        <w:jc w:val="both"/>
+      </w:pPr>
+      <w:r>
+        <w:t>A collaboration diagram describes a pattern of interaction among objects; it shows the objects participating in the interaction by their links to each other and the messages that they send to each other. Collaboration diagrams known as Communication Diagram that are used to show how objects interact to perform the behavior of a particular use case, or a part of a use case. Along with sequence diagrams, collaboration is used by designers to define and clarify the roles of the objects that perform a particular flow of events of a use case. They are the primary source of information used to determining class responsibilities and interfaces</w:t>
+      </w:r>
+    </w:p>
+    <w:p/>
+    <w:p/>
+    <w:p/>
+    <w:p>
+      <w:pPr>
+        <w:rPr>
+          <w:b/>
+          <w:u w:val="single"/>
+        </w:rPr>
+      </w:pPr>
+      <w:r>
+        <w:rPr>
+          <w:b/>
+          <w:u w:val="single"/>
+        </w:rPr>
+        <w:t>Organizer Registration:</w:t>
+      </w:r>
+    </w:p>
+    <w:p>
+      <w:pPr>
+        <w:pStyle w:val="Heading2"/>
+        <w:jc w:val="center"/>
+        <w:rPr>
+          <w:rFonts w:ascii="Times New Roman" w:hAnsi="Times New Roman" w:cs="Times New Roman"/>
+        </w:rPr>
+      </w:pPr>
+      <w:r>
+        <w:rPr>
+          <w:rFonts w:ascii="Times New Roman" w:hAnsi="Times New Roman" w:cs="Times New Roman"/>
+          <w:noProof/>
+        </w:rPr>
+        <w:drawing>
+          <wp:inline distT="0" distB="0" distL="0" distR="0">
+            <wp:extent cx="5610225" cy="1533525"/>
+            <wp:effectExtent l="0" t="0" r="9525" b="9525"/>
+            <wp:docPr id="21" name="Picture 21" descr="Registration"/>
+            <wp:cNvGraphicFramePr>
+              <a:graphicFrameLocks xmlns:a="http://schemas.openxmlformats.org/drawingml/2006/main" noChangeAspect="1"/>
+            </wp:cNvGraphicFramePr>
+            <a:graphic xmlns:a="http://schemas.openxmlformats.org/drawingml/2006/main">
+              <a:graphicData uri="http://schemas.openxmlformats.org/drawingml/2006/picture">
+                <pic:pic xmlns:pic="http://schemas.openxmlformats.org/drawingml/2006/picture">
+                  <pic:nvPicPr>
+                    <pic:cNvPr id="0" name="Picture 17" descr="Registration"/>
+                    <pic:cNvPicPr>
+                      <a:picLocks noChangeAspect="1" noChangeArrowheads="1"/>
+                    </pic:cNvPicPr>
+                  </pic:nvPicPr>
+                  <pic:blipFill>
+                    <a:blip r:embed="rId19">
+                      <a:extLst>
+                        <a:ext uri="{28A0092B-C50C-407E-A947-70E740481C1C}">
+                          <a14:useLocalDpi xmlns:a14="http://schemas.microsoft.com/office/drawing/2010/main" val="0"/>
+                        </a:ext>
+                      </a:extLst>
+                    </a:blip>
+                    <a:srcRect/>
+                    <a:stretch>
+                      <a:fillRect/>
+                    </a:stretch>
+                  </pic:blipFill>
+                  <pic:spPr bwMode="auto">
+                    <a:xfrm>
+                      <a:off x="0" y="0"/>
+                      <a:ext cx="5610225" cy="1533525"/>
+                    </a:xfrm>
+                    <a:prstGeom prst="rect">
+                      <a:avLst/>
+                    </a:prstGeom>
+                    <a:noFill/>
+                    <a:ln>
+                      <a:noFill/>
+                    </a:ln>
+                  </pic:spPr>
+                </pic:pic>
+              </a:graphicData>
+            </a:graphic>
+          </wp:inline>
+        </w:drawing>
+      </w:r>
+    </w:p>
+    <w:p>
+      <w:pPr>
+        <w:rPr>
+          <w:b/>
+          <w:u w:val="single"/>
+        </w:rPr>
+      </w:pPr>
+      <w:r>
+        <w:rPr>
+          <w:b/>
+          <w:u w:val="single"/>
+        </w:rPr>
+        <w:t>Organizer Login:</w:t>
+      </w:r>
+    </w:p>
+    <w:p>
+      <w:pPr>
+        <w:jc w:val="center"/>
+        <w:rPr>
+          <w:b/>
+          <w:u w:val="single"/>
+        </w:rPr>
+      </w:pPr>
+    </w:p>
+    <w:p>
+      <w:pPr>
+        <w:jc w:val="center"/>
+        <w:rPr>
+          <w:b/>
+          <w:u w:val="single"/>
+        </w:rPr>
+      </w:pPr>
+      <w:r>
+        <w:rPr>
+          <w:b/>
+          <w:noProof/>
+          <w:u w:val="single"/>
+        </w:rPr>
+        <w:drawing>
+          <wp:inline distT="0" distB="0" distL="0" distR="0">
+            <wp:extent cx="5743575" cy="1590675"/>
+            <wp:effectExtent l="0" t="0" r="9525" b="9525"/>
+            <wp:docPr id="20" name="Picture 20" descr="login"/>
+            <wp:cNvGraphicFramePr>
+              <a:graphicFrameLocks xmlns:a="http://schemas.openxmlformats.org/drawingml/2006/main" noChangeAspect="1"/>
+            </wp:cNvGraphicFramePr>
+            <a:graphic xmlns:a="http://schemas.openxmlformats.org/drawingml/2006/main">
+              <a:graphicData uri="http://schemas.openxmlformats.org/drawingml/2006/picture">
+                <pic:pic xmlns:pic="http://schemas.openxmlformats.org/drawingml/2006/picture">
+                  <pic:nvPicPr>
+                    <pic:cNvPr id="0" name="Picture 18" descr="login"/>
+                    <pic:cNvPicPr>
+                      <a:picLocks noChangeAspect="1" noChangeArrowheads="1"/>
+                    </pic:cNvPicPr>
+                  </pic:nvPicPr>
+                  <pic:blipFill>
+                    <a:blip r:embed="rId20">
+                      <a:extLst>
+                        <a:ext uri="{28A0092B-C50C-407E-A947-70E740481C1C}">
+                          <a14:useLocalDpi xmlns:a14="http://schemas.microsoft.com/office/drawing/2010/main" val="0"/>
+                        </a:ext>
+                      </a:extLst>
+                    </a:blip>
+                    <a:srcRect/>
+                    <a:stretch>
+                      <a:fillRect/>
+                    </a:stretch>
+                  </pic:blipFill>
+                  <pic:spPr bwMode="auto">
+                    <a:xfrm>
+                      <a:off x="0" y="0"/>
+                      <a:ext cx="5743575" cy="1590675"/>
+                    </a:xfrm>
+                    <a:prstGeom prst="rect">
+                      <a:avLst/>
+                    </a:prstGeom>
+                    <a:noFill/>
+                    <a:ln>
+                      <a:noFill/>
+                    </a:ln>
+                  </pic:spPr>
+                </pic:pic>
+              </a:graphicData>
+            </a:graphic>
+          </wp:inline>
+        </w:drawing>
+      </w:r>
+    </w:p>
+    <w:p>
+      <w:pPr>
+        <w:rPr>
+          <w:b/>
+          <w:u w:val="single"/>
+        </w:rPr>
+      </w:pPr>
+    </w:p>
+    <w:p>
+      <w:pPr>
+        <w:rPr>
+          <w:b/>
+          <w:u w:val="single"/>
+        </w:rPr>
+      </w:pPr>
+    </w:p>
+    <w:p>
+      <w:pPr>
+        <w:rPr>
+          <w:b/>
+          <w:u w:val="single"/>
+        </w:rPr>
+      </w:pPr>
+    </w:p>
+    <w:p>
+      <w:pPr>
+        <w:rPr>
+          <w:b/>
+          <w:u w:val="single"/>
+        </w:rPr>
+      </w:pPr>
+    </w:p>
+    <w:p>
+      <w:pPr>
+        <w:rPr>
+          <w:b/>
+          <w:u w:val="single"/>
+        </w:rPr>
+      </w:pPr>
+    </w:p>
+    <w:p>
+      <w:pPr>
+        <w:rPr>
+          <w:b/>
+          <w:u w:val="single"/>
+        </w:rPr>
+      </w:pPr>
+    </w:p>
+    <w:p>
+      <w:pPr>
+        <w:rPr>
+          <w:b/>
+          <w:u w:val="single"/>
+        </w:rPr>
+      </w:pPr>
+    </w:p>
+    <w:p>
+      <w:pPr>
+        <w:rPr>
+          <w:b/>
+          <w:u w:val="single"/>
+        </w:rPr>
+      </w:pPr>
+    </w:p>
+    <w:p>
+      <w:pPr>
+        <w:rPr>
+          <w:b/>
+          <w:u w:val="single"/>
+        </w:rPr>
+      </w:pPr>
+    </w:p>
+    <w:p>
+      <w:pPr>
+        <w:rPr>
+          <w:b/>
+          <w:u w:val="single"/>
+        </w:rPr>
+      </w:pPr>
+    </w:p>
+    <w:p>
+      <w:pPr>
+        <w:rPr>
+          <w:b/>
+          <w:u w:val="single"/>
+        </w:rPr>
+      </w:pPr>
+    </w:p>
+    <w:p>
+      <w:pPr>
+        <w:rPr>
+          <w:b/>
+          <w:u w:val="single"/>
+        </w:rPr>
+      </w:pPr>
+      <w:r>
+        <w:rPr>
+          <w:b/>
+          <w:u w:val="single"/>
+        </w:rPr>
+        <w:t>Update Hall:</w:t>
+      </w:r>
+    </w:p>
+    <w:p>
+      <w:pPr>
+        <w:rPr>
+          <w:b/>
+          <w:u w:val="single"/>
+        </w:rPr>
+      </w:pPr>
+    </w:p>
+    <w:p>
+      <w:pPr>
+        <w:jc w:val="center"/>
+        <w:rPr>
+          <w:b/>
+          <w:u w:val="single"/>
+        </w:rPr>
+      </w:pPr>
+      <w:r>
+        <w:rPr>
+          <w:b/>
+          <w:noProof/>
+          <w:u w:val="single"/>
+        </w:rPr>
+        <w:lastRenderedPageBreak/>
+        <w:drawing>
+          <wp:inline distT="0" distB="0" distL="0" distR="0">
+            <wp:extent cx="6000750" cy="1828800"/>
+            <wp:effectExtent l="0" t="0" r="0" b="0"/>
+            <wp:docPr id="19" name="Picture 19" descr="Hall"/>
+            <wp:cNvGraphicFramePr>
+              <a:graphicFrameLocks xmlns:a="http://schemas.openxmlformats.org/drawingml/2006/main" noChangeAspect="1"/>
+            </wp:cNvGraphicFramePr>
+            <a:graphic xmlns:a="http://schemas.openxmlformats.org/drawingml/2006/main">
+              <a:graphicData uri="http://schemas.openxmlformats.org/drawingml/2006/picture">
+                <pic:pic xmlns:pic="http://schemas.openxmlformats.org/drawingml/2006/picture">
+                  <pic:nvPicPr>
+                    <pic:cNvPr id="0" name="Picture 19" descr="Hall"/>
+                    <pic:cNvPicPr>
+                      <a:picLocks noChangeAspect="1" noChangeArrowheads="1"/>
+                    </pic:cNvPicPr>
+                  </pic:nvPicPr>
+                  <pic:blipFill>
+                    <a:blip r:embed="rId21">
+                      <a:extLst>
+                        <a:ext uri="{28A0092B-C50C-407E-A947-70E740481C1C}">
+                          <a14:useLocalDpi xmlns:a14="http://schemas.microsoft.com/office/drawing/2010/main" val="0"/>
+                        </a:ext>
+                      </a:extLst>
+                    </a:blip>
+                    <a:srcRect/>
+                    <a:stretch>
+                      <a:fillRect/>
+                    </a:stretch>
+                  </pic:blipFill>
+                  <pic:spPr bwMode="auto">
+                    <a:xfrm>
+                      <a:off x="0" y="0"/>
+                      <a:ext cx="6000750" cy="1828800"/>
+                    </a:xfrm>
+                    <a:prstGeom prst="rect">
+                      <a:avLst/>
+                    </a:prstGeom>
+                    <a:noFill/>
+                    <a:ln>
+                      <a:noFill/>
+                    </a:ln>
+                  </pic:spPr>
+                </pic:pic>
+              </a:graphicData>
+            </a:graphic>
+          </wp:inline>
+        </w:drawing>
+      </w:r>
+    </w:p>
+    <w:p>
+      <w:pPr>
+        <w:jc w:val="center"/>
+        <w:rPr>
+          <w:b/>
+          <w:u w:val="single"/>
+        </w:rPr>
+      </w:pPr>
+    </w:p>
+    <w:p>
+      <w:pPr>
+        <w:rPr>
+          <w:b/>
+          <w:u w:val="single"/>
+        </w:rPr>
+      </w:pPr>
+    </w:p>
+    <w:p>
+      <w:pPr>
+        <w:rPr>
+          <w:b/>
+          <w:u w:val="single"/>
+        </w:rPr>
+      </w:pPr>
+    </w:p>
+    <w:p>
+      <w:pPr>
+        <w:rPr>
+          <w:b/>
+          <w:u w:val="single"/>
+        </w:rPr>
+      </w:pPr>
+    </w:p>
+    <w:p>
+      <w:pPr>
+        <w:rPr>
+          <w:b/>
+          <w:u w:val="single"/>
+        </w:rPr>
+      </w:pPr>
+    </w:p>
+    <w:p>
+      <w:pPr>
+        <w:rPr>
+          <w:b/>
+          <w:u w:val="single"/>
+        </w:rPr>
+      </w:pPr>
+    </w:p>
+    <w:p>
+      <w:pPr>
+        <w:rPr>
+          <w:b/>
+          <w:u w:val="single"/>
+        </w:rPr>
+      </w:pPr>
+    </w:p>
+    <w:p>
+      <w:pPr>
+        <w:rPr>
+          <w:b/>
+          <w:u w:val="single"/>
+        </w:rPr>
+      </w:pPr>
+    </w:p>
+    <w:p>
+      <w:pPr>
+        <w:rPr>
+          <w:b/>
+          <w:u w:val="single"/>
+        </w:rPr>
+      </w:pPr>
+    </w:p>
+    <w:p>
+      <w:pPr>
+        <w:rPr>
+          <w:b/>
+          <w:u w:val="single"/>
+        </w:rPr>
+      </w:pPr>
+    </w:p>
+    <w:p>
+      <w:pPr>
+        <w:rPr>
+          <w:b/>
+          <w:u w:val="single"/>
+        </w:rPr>
+      </w:pPr>
+      <w:r>
+        <w:rPr>
+          <w:b/>
+          <w:u w:val="single"/>
+        </w:rPr>
+        <w:t>Add Facilities:</w:t>
+      </w:r>
+    </w:p>
+    <w:p>
+      <w:pPr>
+        <w:rPr>
+          <w:b/>
+          <w:u w:val="single"/>
+        </w:rPr>
+      </w:pPr>
+      <w:r>
+        <w:rPr>
+          <w:b/>
+          <w:noProof/>
+          <w:u w:val="single"/>
+        </w:rPr>
+        <w:drawing>
+          <wp:inline distT="0" distB="0" distL="0" distR="0">
+            <wp:extent cx="5934075" cy="1990725"/>
+            <wp:effectExtent l="0" t="0" r="9525" b="9525"/>
+            <wp:docPr id="18" name="Picture 18" descr="Facilities"/>
+            <wp:cNvGraphicFramePr>
+              <a:graphicFrameLocks xmlns:a="http://schemas.openxmlformats.org/drawingml/2006/main" noChangeAspect="1"/>
+            </wp:cNvGraphicFramePr>
+            <a:graphic xmlns:a="http://schemas.openxmlformats.org/drawingml/2006/main">
+              <a:graphicData uri="http://schemas.openxmlformats.org/drawingml/2006/picture">
+                <pic:pic xmlns:pic="http://schemas.openxmlformats.org/drawingml/2006/picture">
+                  <pic:nvPicPr>
+                    <pic:cNvPr id="0" name="Picture 20" descr="Facilities"/>
+                    <pic:cNvPicPr>
+                      <a:picLocks noChangeAspect="1" noChangeArrowheads="1"/>
+                    </pic:cNvPicPr>
+                  </pic:nvPicPr>
+                  <pic:blipFill>
+                    <a:blip r:embed="rId22">
+                      <a:extLst>
+                        <a:ext uri="{28A0092B-C50C-407E-A947-70E740481C1C}">
+                          <a14:useLocalDpi xmlns:a14="http://schemas.microsoft.com/office/drawing/2010/main" val="0"/>
+                        </a:ext>
+                      </a:extLst>
+                    </a:blip>
+                    <a:srcRect/>
+                    <a:stretch>
+                      <a:fillRect/>
+                    </a:stretch>
+                  </pic:blipFill>
+                  <pic:spPr bwMode="auto">
+                    <a:xfrm>
+                      <a:off x="0" y="0"/>
+                      <a:ext cx="5934075" cy="1990725"/>
+                    </a:xfrm>
+                    <a:prstGeom prst="rect">
+                      <a:avLst/>
+                    </a:prstGeom>
+                    <a:noFill/>
+                    <a:ln>
+                      <a:noFill/>
+                    </a:ln>
+                  </pic:spPr>
+                </pic:pic>
+              </a:graphicData>
+            </a:graphic>
+          </wp:inline>
+        </w:drawing>
+      </w:r>
+    </w:p>
+    <w:p>
+      <w:pPr>
+        <w:rPr>
+          <w:b/>
+          <w:u w:val="single"/>
+        </w:rPr>
+      </w:pPr>
+    </w:p>
+    <w:p>
+      <w:pPr>
+        <w:rPr>
+          <w:b/>
+          <w:u w:val="single"/>
+        </w:rPr>
+      </w:pPr>
+    </w:p>
+    <w:p>
+      <w:pPr>
+        <w:rPr>
+          <w:b/>
+          <w:u w:val="single"/>
+        </w:rPr>
+      </w:pPr>
+    </w:p>
+    <w:p>
+      <w:pPr>
+        <w:rPr>
+          <w:b/>
+          <w:u w:val="single"/>
+        </w:rPr>
+      </w:pPr>
+    </w:p>
+    <w:p>
+      <w:pPr>
+        <w:rPr>
+          <w:b/>
+          <w:u w:val="single"/>
+        </w:rPr>
+      </w:pPr>
+    </w:p>
+    <w:p>
+      <w:pPr>
+        <w:rPr>
+          <w:b/>
+          <w:u w:val="single"/>
+        </w:rPr>
+      </w:pPr>
+    </w:p>
+    <w:p>
+      <w:pPr>
+        <w:rPr>
+          <w:b/>
+          <w:u w:val="single"/>
+        </w:rPr>
+      </w:pPr>
+    </w:p>
+    <w:p>
+      <w:pPr>
+        <w:rPr>
+          <w:b/>
+          <w:u w:val="single"/>
+        </w:rPr>
+      </w:pPr>
+    </w:p>
+    <w:p>
+      <w:pPr>
+        <w:rPr>
+          <w:b/>
+          <w:u w:val="single"/>
+        </w:rPr>
+      </w:pPr>
+    </w:p>
+    <w:p>
+      <w:pPr>
+        <w:rPr>
+          <w:b/>
+          <w:u w:val="single"/>
+        </w:rPr>
+      </w:pPr>
+    </w:p>
+    <w:p>
+      <w:pPr>
+        <w:rPr>
+          <w:b/>
+          <w:u w:val="single"/>
+        </w:rPr>
+      </w:pPr>
+    </w:p>
+    <w:p>
+      <w:pPr>
+        <w:rPr>
+          <w:b/>
+          <w:u w:val="single"/>
+        </w:rPr>
+      </w:pPr>
+      <w:r>
+        <w:rPr>
+          <w:b/>
+          <w:u w:val="single"/>
+        </w:rPr>
+        <w:t>Customer search hall:</w:t>
+      </w:r>
+    </w:p>
+    <w:p>
+      <w:pPr>
+        <w:rPr>
+          <w:b/>
+          <w:u w:val="single"/>
+        </w:rPr>
+      </w:pPr>
+    </w:p>
+    <w:p>
+      <w:pPr>
+        <w:jc w:val="center"/>
+        <w:rPr>
+          <w:b/>
+          <w:u w:val="single"/>
+        </w:rPr>
+      </w:pPr>
+      <w:r>
+        <w:rPr>
+          <w:b/>
+          <w:noProof/>
+          <w:u w:val="single"/>
+        </w:rPr>
+        <w:lastRenderedPageBreak/>
+        <w:drawing>
+          <wp:inline distT="0" distB="0" distL="0" distR="0">
+            <wp:extent cx="6210300" cy="1619250"/>
+            <wp:effectExtent l="0" t="0" r="0" b="0"/>
+            <wp:docPr id="17" name="Picture 17" descr="search"/>
+            <wp:cNvGraphicFramePr>
+              <a:graphicFrameLocks xmlns:a="http://schemas.openxmlformats.org/drawingml/2006/main" noChangeAspect="1"/>
+            </wp:cNvGraphicFramePr>
+            <a:graphic xmlns:a="http://schemas.openxmlformats.org/drawingml/2006/main">
+              <a:graphicData uri="http://schemas.openxmlformats.org/drawingml/2006/picture">
+                <pic:pic xmlns:pic="http://schemas.openxmlformats.org/drawingml/2006/picture">
+                  <pic:nvPicPr>
+                    <pic:cNvPr id="0" name="Picture 21" descr="search"/>
+                    <pic:cNvPicPr>
+                      <a:picLocks noChangeAspect="1" noChangeArrowheads="1"/>
+                    </pic:cNvPicPr>
+                  </pic:nvPicPr>
+                  <pic:blipFill>
+                    <a:blip r:embed="rId23">
+                      <a:extLst>
+                        <a:ext uri="{28A0092B-C50C-407E-A947-70E740481C1C}">
+                          <a14:useLocalDpi xmlns:a14="http://schemas.microsoft.com/office/drawing/2010/main" val="0"/>
+                        </a:ext>
+                      </a:extLst>
+                    </a:blip>
+                    <a:srcRect/>
+                    <a:stretch>
+                      <a:fillRect/>
+                    </a:stretch>
+                  </pic:blipFill>
+                  <pic:spPr bwMode="auto">
+                    <a:xfrm>
+                      <a:off x="0" y="0"/>
+                      <a:ext cx="6210300" cy="1619250"/>
+                    </a:xfrm>
+                    <a:prstGeom prst="rect">
+                      <a:avLst/>
+                    </a:prstGeom>
+                    <a:noFill/>
+                    <a:ln>
+                      <a:noFill/>
+                    </a:ln>
+                  </pic:spPr>
+                </pic:pic>
+              </a:graphicData>
+            </a:graphic>
+          </wp:inline>
+        </w:drawing>
+      </w:r>
+    </w:p>
+    <w:p>
+      <w:pPr>
+        <w:rPr>
+          <w:b/>
+          <w:u w:val="single"/>
+        </w:rPr>
+      </w:pPr>
+    </w:p>
+    <w:p>
+      <w:pPr>
+        <w:rPr>
+          <w:b/>
+          <w:u w:val="single"/>
+        </w:rPr>
+      </w:pPr>
+      <w:r>
+        <w:rPr>
+          <w:b/>
+          <w:u w:val="single"/>
+        </w:rPr>
+        <w:t>Booking Request:</w:t>
+      </w:r>
+    </w:p>
+    <w:p>
+      <w:pPr>
+        <w:rPr>
+          <w:b/>
+          <w:u w:val="single"/>
+        </w:rPr>
+      </w:pPr>
+    </w:p>
+    <w:p>
+      <w:pPr>
+        <w:jc w:val="center"/>
+        <w:rPr>
+          <w:b/>
+          <w:u w:val="single"/>
+        </w:rPr>
+      </w:pPr>
+      <w:r>
+        <w:rPr>
+          <w:b/>
+          <w:noProof/>
+          <w:u w:val="single"/>
+        </w:rPr>
+        <w:drawing>
+          <wp:inline distT="0" distB="0" distL="0" distR="0">
+            <wp:extent cx="6115050" cy="1857375"/>
+            <wp:effectExtent l="0" t="0" r="0" b="9525"/>
+            <wp:docPr id="16" name="Picture 16" descr="Facilities"/>
+            <wp:cNvGraphicFramePr>
+              <a:graphicFrameLocks xmlns:a="http://schemas.openxmlformats.org/drawingml/2006/main" noChangeAspect="1"/>
+            </wp:cNvGraphicFramePr>
+            <a:graphic xmlns:a="http://schemas.openxmlformats.org/drawingml/2006/main">
+              <a:graphicData uri="http://schemas.openxmlformats.org/drawingml/2006/picture">
+                <pic:pic xmlns:pic="http://schemas.openxmlformats.org/drawingml/2006/picture">
+                  <pic:nvPicPr>
+                    <pic:cNvPr id="0" name="Picture 22" descr="Facilities"/>
+                    <pic:cNvPicPr>
+                      <a:picLocks noChangeAspect="1" noChangeArrowheads="1"/>
+                    </pic:cNvPicPr>
+                  </pic:nvPicPr>
+                  <pic:blipFill>
+                    <a:blip r:embed="rId22">
+                      <a:extLst>
+                        <a:ext uri="{28A0092B-C50C-407E-A947-70E740481C1C}">
+                          <a14:useLocalDpi xmlns:a14="http://schemas.microsoft.com/office/drawing/2010/main" val="0"/>
+                        </a:ext>
+                      </a:extLst>
+                    </a:blip>
+                    <a:srcRect/>
+                    <a:stretch>
+                      <a:fillRect/>
+                    </a:stretch>
+                  </pic:blipFill>
+                  <pic:spPr bwMode="auto">
+                    <a:xfrm>
+                      <a:off x="0" y="0"/>
+                      <a:ext cx="6115050" cy="1857375"/>
+                    </a:xfrm>
+                    <a:prstGeom prst="rect">
+                      <a:avLst/>
+                    </a:prstGeom>
+                    <a:noFill/>
+                    <a:ln>
+                      <a:noFill/>
+                    </a:ln>
+                  </pic:spPr>
+                </pic:pic>
+              </a:graphicData>
+            </a:graphic>
+          </wp:inline>
+        </w:drawing>
+      </w:r>
+    </w:p>
+    <w:p>
+      <w:pPr>
+        <w:rPr>
+          <w:b/>
+          <w:u w:val="single"/>
+        </w:rPr>
+      </w:pPr>
+    </w:p>
+    <w:p>
+      <w:pPr>
+        <w:rPr>
+          <w:b/>
+          <w:u w:val="single"/>
+        </w:rPr>
+      </w:pPr>
+    </w:p>
+    <w:p>
+      <w:pPr>
+        <w:rPr>
+          <w:b/>
+          <w:u w:val="single"/>
+        </w:rPr>
+      </w:pPr>
+      <w:r>
+        <w:rPr>
+          <w:b/>
+          <w:u w:val="single"/>
+        </w:rPr>
+        <w:t>Appointment:</w:t>
+      </w:r>
+    </w:p>
+    <w:p>
+      <w:pPr>
+        <w:rPr>
+          <w:b/>
+          <w:u w:val="single"/>
+        </w:rPr>
+      </w:pPr>
+    </w:p>
+    <w:p>
+      <w:pPr>
+        <w:rPr>
+          <w:b/>
+          <w:u w:val="single"/>
+        </w:rPr>
+      </w:pPr>
+      <w:r>
+        <w:rPr>
+          <w:b/>
+          <w:noProof/>
+          <w:u w:val="single"/>
+        </w:rPr>
+        <w:drawing>
+          <wp:inline distT="0" distB="0" distL="0" distR="0">
+            <wp:extent cx="5991225" cy="1457325"/>
+            <wp:effectExtent l="0" t="0" r="9525" b="9525"/>
+            <wp:docPr id="15" name="Picture 15" descr="Oppointment"/>
+            <wp:cNvGraphicFramePr>
+              <a:graphicFrameLocks xmlns:a="http://schemas.openxmlformats.org/drawingml/2006/main" noChangeAspect="1"/>
+            </wp:cNvGraphicFramePr>
+            <a:graphic xmlns:a="http://schemas.openxmlformats.org/drawingml/2006/main">
+              <a:graphicData uri="http://schemas.openxmlformats.org/drawingml/2006/picture">
+                <pic:pic xmlns:pic="http://schemas.openxmlformats.org/drawingml/2006/picture">
+                  <pic:nvPicPr>
+                    <pic:cNvPr id="0" name="Picture 23" descr="Oppointment"/>
+                    <pic:cNvPicPr>
+                      <a:picLocks noChangeAspect="1" noChangeArrowheads="1"/>
+                    </pic:cNvPicPr>
+                  </pic:nvPicPr>
+                  <pic:blipFill>
+                    <a:blip r:embed="rId24">
+                      <a:extLst>
+                        <a:ext uri="{28A0092B-C50C-407E-A947-70E740481C1C}">
+                          <a14:useLocalDpi xmlns:a14="http://schemas.microsoft.com/office/drawing/2010/main" val="0"/>
+                        </a:ext>
+                      </a:extLst>
+                    </a:blip>
+                    <a:srcRect/>
+                    <a:stretch>
+                      <a:fillRect/>
+                    </a:stretch>
+                  </pic:blipFill>
+                  <pic:spPr bwMode="auto">
+                    <a:xfrm>
+                      <a:off x="0" y="0"/>
+                      <a:ext cx="5991225" cy="1457325"/>
+                    </a:xfrm>
+                    <a:prstGeom prst="rect">
+                      <a:avLst/>
+                    </a:prstGeom>
+                    <a:noFill/>
+                    <a:ln>
+                      <a:noFill/>
+                    </a:ln>
+                  </pic:spPr>
+                </pic:pic>
+              </a:graphicData>
+            </a:graphic>
+          </wp:inline>
+        </w:drawing>
+      </w:r>
+    </w:p>
+    <w:p>
+      <w:pPr>
+        <w:pStyle w:val="Heading2"/>
+        <w:rPr>
+          <w:rFonts w:ascii="Times New Roman" w:hAnsi="Times New Roman" w:cs="Times New Roman"/>
+          <w:i w:val="0"/>
+          <w:sz w:val="24"/>
+          <w:szCs w:val="24"/>
+          <w:u w:val="single"/>
+        </w:rPr>
+      </w:pPr>
+    </w:p>
+    <w:p>
+      <w:pPr>
+        <w:pStyle w:val="Heading2"/>
+        <w:rPr>
+          <w:rFonts w:ascii="Times New Roman" w:hAnsi="Times New Roman" w:cs="Times New Roman"/>
+          <w:i w:val="0"/>
+          <w:sz w:val="24"/>
+          <w:szCs w:val="24"/>
+          <w:u w:val="single"/>
+        </w:rPr>
+      </w:pPr>
+    </w:p>
+    <w:p>
+      <w:pPr>
+        <w:pStyle w:val="Heading2"/>
+        <w:rPr>
+          <w:rFonts w:ascii="Times New Roman" w:hAnsi="Times New Roman" w:cs="Times New Roman"/>
+          <w:i w:val="0"/>
+          <w:sz w:val="24"/>
+          <w:szCs w:val="24"/>
+          <w:u w:val="single"/>
+        </w:rPr>
+      </w:pPr>
+    </w:p>
+    <w:p>
+      <w:pPr>
+        <w:pStyle w:val="Heading2"/>
+        <w:rPr>
+          <w:rFonts w:ascii="Times New Roman" w:hAnsi="Times New Roman" w:cs="Times New Roman"/>
+          <w:i w:val="0"/>
+          <w:sz w:val="24"/>
+          <w:szCs w:val="24"/>
+          <w:u w:val="single"/>
+        </w:rPr>
+      </w:pPr>
+      <w:r>
+        <w:rPr>
+          <w:rFonts w:ascii="Times New Roman" w:hAnsi="Times New Roman" w:cs="Times New Roman"/>
+          <w:i w:val="0"/>
+          <w:sz w:val="24"/>
+          <w:szCs w:val="24"/>
+          <w:u w:val="single"/>
+        </w:rPr>
+        <w:t>Transaction:</w:t>
+      </w:r>
+    </w:p>
+    <w:p/>
+    <w:p>
+      <w:r>
+        <w:rPr>
+          <w:noProof/>
+        </w:rPr>
+        <w:lastRenderedPageBreak/>
+        <w:drawing>
+          <wp:inline distT="0" distB="0" distL="0" distR="0">
+            <wp:extent cx="6276975" cy="1619250"/>
+            <wp:effectExtent l="0" t="0" r="9525" b="0"/>
+            <wp:docPr id="14" name="Picture 14" descr="transaction"/>
+            <wp:cNvGraphicFramePr>
+              <a:graphicFrameLocks xmlns:a="http://schemas.openxmlformats.org/drawingml/2006/main" noChangeAspect="1"/>
+            </wp:cNvGraphicFramePr>
+            <a:graphic xmlns:a="http://schemas.openxmlformats.org/drawingml/2006/main">
+              <a:graphicData uri="http://schemas.openxmlformats.org/drawingml/2006/picture">
+                <pic:pic xmlns:pic="http://schemas.openxmlformats.org/drawingml/2006/picture">
+                  <pic:nvPicPr>
+                    <pic:cNvPr id="0" name="Picture 24" descr="transaction"/>
+                    <pic:cNvPicPr>
+                      <a:picLocks noChangeAspect="1" noChangeArrowheads="1"/>
+                    </pic:cNvPicPr>
+                  </pic:nvPicPr>
+                  <pic:blipFill>
+                    <a:blip r:embed="rId25">
+                      <a:extLst>
+                        <a:ext uri="{28A0092B-C50C-407E-A947-70E740481C1C}">
+                          <a14:useLocalDpi xmlns:a14="http://schemas.microsoft.com/office/drawing/2010/main" val="0"/>
+                        </a:ext>
+                      </a:extLst>
+                    </a:blip>
+                    <a:srcRect/>
+                    <a:stretch>
+                      <a:fillRect/>
+                    </a:stretch>
+                  </pic:blipFill>
+                  <pic:spPr bwMode="auto">
+                    <a:xfrm>
+                      <a:off x="0" y="0"/>
+                      <a:ext cx="6276975" cy="1619250"/>
+                    </a:xfrm>
+                    <a:prstGeom prst="rect">
+                      <a:avLst/>
+                    </a:prstGeom>
+                    <a:noFill/>
+                    <a:ln>
+                      <a:noFill/>
+                    </a:ln>
+                  </pic:spPr>
+                </pic:pic>
+              </a:graphicData>
+            </a:graphic>
+          </wp:inline>
+        </w:drawing>
+      </w:r>
+    </w:p>
+    <w:p/>
+    <w:p/>
     <w:p>
       <w:bookmarkStart w:id="18" w:name="_GoBack"/>
       <w:bookmarkEnd w:id="18"/>
     </w:p>
     <w:sectPr>
-      <w:headerReference w:type="default" r:id="rId19"/>
+      <w:headerReference w:type="default" r:id="rId26"/>
       <w:pgSz w:w="12240" w:h="15840"/>
       <w:pgMar w:top="1440" w:right="1440" w:bottom="1440" w:left="1440" w:header="720" w:footer="720" w:gutter="0"/>
       <w:cols w:space="720"/>
@@ -5584,7 +6606,7 @@
               <w:sz w:val="24"/>
               <w:szCs w:val="24"/>
             </w:rPr>
-            <w:t>11</w:t>
+            <w:t>16</w:t>
           </w:r>
           <w:r>
             <w:rPr>
@@ -6854,7 +7876,7 @@
 </file>
 
 <file path=customXml/itemProps1.xml><?xml version="1.0" encoding="utf-8"?>
-<ds:datastoreItem xmlns:ds="http://schemas.openxmlformats.org/officeDocument/2006/customXml" ds:itemID="{C5F3AC6F-1C81-415B-8B52-9A259F8EBD4E}">
+<ds:datastoreItem xmlns:ds="http://schemas.openxmlformats.org/officeDocument/2006/customXml" ds:itemID="{0EC5268A-BF56-4D4F-949E-B82462521E4F}">
   <ds:schemaRefs>
     <ds:schemaRef ds:uri="http://schemas.openxmlformats.org/officeDocument/2006/bibliography"/>
   </ds:schemaRefs>

</xml_diff>

<commit_message>
Commit 6. Design Class Diagram Added.
</commit_message>
<xml_diff>
--- a/D2_SMCS.doc.docx
+++ b/D2_SMCS.doc.docx
@@ -6463,6 +6463,101 @@
     <w:p/>
     <w:p/>
     <w:p>
+      <w:pPr>
+        <w:pStyle w:val="Heading2"/>
+        <w:rPr>
+          <w:rFonts w:ascii="Times New Roman" w:hAnsi="Times New Roman" w:cs="Times New Roman"/>
+        </w:rPr>
+      </w:pPr>
+      <w:r>
+        <w:rPr>
+          <w:rFonts w:ascii="Times New Roman" w:hAnsi="Times New Roman" w:cs="Times New Roman"/>
+        </w:rPr>
+        <w:t>1.7 Design Class Diagram</w:t>
+      </w:r>
+    </w:p>
+    <w:p>
+      <w:r>
+        <w:t>In the Class Model of our Student Assist project, we build different classes like university class which has relationship with other classes Admin, Staff, Student and the Student class will use the class Student assistance App which has different attributes.</w:t>
+      </w:r>
+    </w:p>
+    <w:p/>
+    <w:p>
+      <w:pPr>
+        <w:tabs>
+          <w:tab w:val="left" w:pos="1340"/>
+        </w:tabs>
+        <w:jc w:val="center"/>
+      </w:pPr>
+      <w:r>
+        <w:rPr>
+          <w:noProof/>
+        </w:rPr>
+        <w:drawing>
+          <wp:inline distT="0" distB="0" distL="0" distR="0">
+            <wp:extent cx="5286375" cy="3495675"/>
+            <wp:effectExtent l="0" t="0" r="9525" b="9525"/>
+            <wp:docPr id="22" name="Picture 22" descr="Class diagram"/>
+            <wp:cNvGraphicFramePr>
+              <a:graphicFrameLocks xmlns:a="http://schemas.openxmlformats.org/drawingml/2006/main" noChangeAspect="1"/>
+            </wp:cNvGraphicFramePr>
+            <a:graphic xmlns:a="http://schemas.openxmlformats.org/drawingml/2006/main">
+              <a:graphicData uri="http://schemas.openxmlformats.org/drawingml/2006/picture">
+                <pic:pic xmlns:pic="http://schemas.openxmlformats.org/drawingml/2006/picture">
+                  <pic:nvPicPr>
+                    <pic:cNvPr id="0" name="Picture 1" descr="Class diagram"/>
+                    <pic:cNvPicPr>
+                      <a:picLocks noChangeAspect="1" noChangeArrowheads="1"/>
+                    </pic:cNvPicPr>
+                  </pic:nvPicPr>
+                  <pic:blipFill>
+                    <a:blip r:embed="rId10">
+                      <a:extLst>
+                        <a:ext uri="{28A0092B-C50C-407E-A947-70E740481C1C}">
+                          <a14:useLocalDpi xmlns:a14="http://schemas.microsoft.com/office/drawing/2010/main" val="0"/>
+                        </a:ext>
+                      </a:extLst>
+                    </a:blip>
+                    <a:srcRect/>
+                    <a:stretch>
+                      <a:fillRect/>
+                    </a:stretch>
+                  </pic:blipFill>
+                  <pic:spPr bwMode="auto">
+                    <a:xfrm>
+                      <a:off x="0" y="0"/>
+                      <a:ext cx="5286375" cy="3495675"/>
+                    </a:xfrm>
+                    <a:prstGeom prst="rect">
+                      <a:avLst/>
+                    </a:prstGeom>
+                    <a:noFill/>
+                    <a:ln>
+                      <a:noFill/>
+                    </a:ln>
+                  </pic:spPr>
+                </pic:pic>
+              </a:graphicData>
+            </a:graphic>
+          </wp:inline>
+        </w:drawing>
+      </w:r>
+    </w:p>
+    <w:p>
+      <w:pPr>
+        <w:tabs>
+          <w:tab w:val="left" w:pos="1340"/>
+        </w:tabs>
+      </w:pPr>
+    </w:p>
+    <w:p>
+      <w:pPr>
+        <w:tabs>
+          <w:tab w:val="left" w:pos="1340"/>
+        </w:tabs>
+      </w:pPr>
+    </w:p>
+    <w:p>
       <w:bookmarkStart w:id="18" w:name="_GoBack"/>
       <w:bookmarkEnd w:id="18"/>
     </w:p>
@@ -6606,7 +6701,7 @@
               <w:sz w:val="24"/>
               <w:szCs w:val="24"/>
             </w:rPr>
-            <w:t>16</w:t>
+            <w:t>15</w:t>
           </w:r>
           <w:r>
             <w:rPr>
@@ -7876,7 +7971,7 @@
 </file>
 
 <file path=customXml/itemProps1.xml><?xml version="1.0" encoding="utf-8"?>
-<ds:datastoreItem xmlns:ds="http://schemas.openxmlformats.org/officeDocument/2006/customXml" ds:itemID="{0EC5268A-BF56-4D4F-949E-B82462521E4F}">
+<ds:datastoreItem xmlns:ds="http://schemas.openxmlformats.org/officeDocument/2006/customXml" ds:itemID="{4565F64C-D235-4FC0-A580-122AEF2C7F81}">
   <ds:schemaRefs>
     <ds:schemaRef ds:uri="http://schemas.openxmlformats.org/officeDocument/2006/bibliography"/>
   </ds:schemaRefs>

</xml_diff>